<commit_message>
Alterações na tela dicas
</commit_message>
<xml_diff>
--- a/Documentação/Documentação.docx
+++ b/Documentação/Documentação.docx
@@ -128,6 +128,8 @@
         <w:shd w:val="none"/>
         <w:rPr>
           <w:rFonts w:ascii="poppins" w:hAnsi="poppins" w:eastAsia="poppins" w:cs="poppins"/>
+          <w:b/>
+          <w:bCs/>
           <w:color w:val="000000"/>
           <w:sz w:val="44"/>
           <w:szCs w:val="44"/>
@@ -136,6 +138,8 @@
       <w:r>
         <w:rPr>
           <w:rFonts w:ascii="poppins" w:hAnsi="poppins" w:eastAsia="poppins" w:cs="poppins"/>
+          <w:b/>
+          <w:bCs/>
           <w:color w:val="000000"/>
           <w:sz w:val="44"/>
           <w:szCs w:val="44"/>
@@ -205,6 +209,7 @@
           <w:lang w:eastAsia="en-us"/>
         </w:rPr>
       </w:pPr>
+      <w:r/>
       <w:r>
         <w:rPr>
           <w:noProof/>
@@ -226,7 +231,7 @@
                       <a:picLocks noChangeAspect="1"/>
                       <a:extLst>
                         <a:ext uri="smNativeData">
-                          <sm:smNativeData xmlns:sm="smNativeData" val="SMDATA_16_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"/>
+                          <sm:smNativeData xmlns:sm="smNativeData" val="SMDATA_16_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"/>
                         </a:ext>
                       </a:extLst>
                     </pic:cNvPicPr>
@@ -256,6 +261,7 @@
           </wp:inline>
         </w:drawing>
       </w:r>
+      <w:r/>
       <w:r>
         <w:rPr>
           <w:rFonts w:ascii="poppins" w:hAnsi="poppins" w:eastAsia="poppins" w:cs="poppins"/>
@@ -540,14 +546,18 @@
         <w:tabs defTabSz="720"/>
         <w:rPr>
           <w:rFonts w:ascii="poppins" w:hAnsi="poppins" w:eastAsia="poppins" w:cs="poppins"/>
-          <w:sz w:val="48"/>
-          <w:szCs w:val="48"/>
-          <w:lang w:eastAsia="en-us"/>
-        </w:rPr>
-      </w:pPr>
-      <w:r>
-        <w:rPr>
-          <w:rFonts w:ascii="poppins" w:hAnsi="poppins" w:eastAsia="poppins" w:cs="poppins"/>
+          <w:b/>
+          <w:bCs/>
+          <w:sz w:val="48"/>
+          <w:szCs w:val="48"/>
+          <w:lang w:eastAsia="en-us"/>
+        </w:rPr>
+      </w:pPr>
+      <w:r>
+        <w:rPr>
+          <w:rFonts w:ascii="poppins" w:hAnsi="poppins" w:eastAsia="poppins" w:cs="poppins"/>
+          <w:b/>
+          <w:bCs/>
           <w:sz w:val="48"/>
           <w:szCs w:val="48"/>
           <w:lang w:eastAsia="en-us"/>
@@ -579,7 +589,109 @@
           <w:szCs w:val="32"/>
           <w:lang w:eastAsia="en-us"/>
         </w:rPr>
-        <w:t>História dos gatos</w:t>
+        <w:t>Um pouco sobre os gatos</w:t>
+      </w:r>
+    </w:p>
+    <w:p>
+      <w:pPr>
+        <w:ind w:firstLine="708"/>
+        <w:pBdr>
+          <w:top w:val="nil" w:sz="0" w:space="0" w:color="000000" tmln="20, 20, 20, 0, 0"/>
+          <w:left w:val="nil" w:sz="0" w:space="0" w:color="000000" tmln="20, 20, 20, 0, 0"/>
+          <w:bottom w:val="nil" w:sz="0" w:space="0" w:color="000000" tmln="20, 20, 20, 0, 0"/>
+          <w:right w:val="nil" w:sz="0" w:space="0" w:color="000000" tmln="20, 20, 20, 0, 0"/>
+          <w:between w:val="nil" w:sz="0" w:space="0" w:color="000000" tmln="20, 20, 20, 0, 0"/>
+        </w:pBdr>
+        <w:shd w:val="none"/>
+        <w:rPr>
+          <w:rFonts w:ascii="poppins" w:hAnsi="poppins" w:eastAsia="poppins" w:cs="poppins"/>
+          <w:sz w:val="22"/>
+          <w:szCs w:val="22"/>
+        </w:rPr>
+      </w:pPr>
+      <w:r>
+        <w:rPr>
+          <w:rFonts w:ascii="poppins" w:hAnsi="poppins" w:eastAsia="poppins" w:cs="poppins"/>
+          <w:sz w:val="22"/>
+          <w:szCs w:val="22"/>
+        </w:rPr>
+        <w:t>Gato, (Felis catus), membro domesticado da família Felidae, ordem Carnivora, e o menor membro dessa família. Como todos os felídeos, os gatos domésticos são caracterizados por corpos ágeis e baixos, cabeças finamente moldadas, caudas longas que auxiliam no equilíbrio, e dentes e garras especializados que os adaptam admiravelmente a uma vida de caça ativa. Os gatos possuem outras características de seus parentes selvagens, sendo basicamente carnívoros, notavelmente ágeis e poderosos, e finamente coordenados em seus movimentos.</w:t>
+      </w:r>
+    </w:p>
+    <w:p>
+      <w:pPr>
+        <w:ind w:firstLine="708"/>
+        <w:pBdr>
+          <w:top w:val="nil" w:sz="0" w:space="0" w:color="000000" tmln="20, 20, 20, 0, 0"/>
+          <w:left w:val="nil" w:sz="0" w:space="0" w:color="000000" tmln="20, 20, 20, 0, 0"/>
+          <w:bottom w:val="nil" w:sz="0" w:space="0" w:color="000000" tmln="20, 20, 20, 0, 0"/>
+          <w:right w:val="nil" w:sz="0" w:space="0" w:color="000000" tmln="20, 20, 20, 0, 0"/>
+          <w:between w:val="nil" w:sz="0" w:space="0" w:color="000000" tmln="20, 20, 20, 0, 0"/>
+        </w:pBdr>
+        <w:shd w:val="none"/>
+        <w:rPr>
+          <w:rFonts w:ascii="poppins" w:hAnsi="poppins" w:eastAsia="poppins" w:cs="poppins"/>
+          <w:sz w:val="22"/>
+          <w:szCs w:val="22"/>
+        </w:rPr>
+      </w:pPr>
+      <w:r>
+        <w:rPr>
+          <w:rFonts w:ascii="poppins" w:hAnsi="poppins" w:eastAsia="poppins" w:cs="poppins"/>
+          <w:sz w:val="22"/>
+          <w:szCs w:val="22"/>
+        </w:rPr>
+      </w:r>
+    </w:p>
+    <w:p>
+      <w:pPr>
+        <w:ind w:firstLine="708"/>
+        <w:pBdr>
+          <w:top w:val="nil" w:sz="0" w:space="0" w:color="000000" tmln="20, 20, 20, 0, 0"/>
+          <w:left w:val="nil" w:sz="0" w:space="0" w:color="000000" tmln="20, 20, 20, 0, 0"/>
+          <w:bottom w:val="nil" w:sz="0" w:space="0" w:color="000000" tmln="20, 20, 20, 0, 0"/>
+          <w:right w:val="nil" w:sz="0" w:space="0" w:color="000000" tmln="20, 20, 20, 0, 0"/>
+          <w:between w:val="nil" w:sz="0" w:space="0" w:color="000000" tmln="20, 20, 20, 0, 0"/>
+        </w:pBdr>
+        <w:shd w:val="none"/>
+        <w:rPr>
+          <w:rFonts w:ascii="poppins" w:hAnsi="poppins" w:eastAsia="poppins" w:cs="poppins"/>
+          <w:sz w:val="22"/>
+          <w:szCs w:val="22"/>
+        </w:rPr>
+      </w:pPr>
+      <w:r>
+        <w:rPr>
+          <w:rFonts w:ascii="poppins" w:hAnsi="poppins" w:eastAsia="poppins" w:cs="poppins"/>
+          <w:sz w:val="22"/>
+          <w:szCs w:val="22"/>
+        </w:rPr>
+        <w:t>É digno de nota que os ancestrais do outro animal de estimação comum, o cão, eram animais sociais que viviam juntos em grupos nos quais havia subordinação a um líder, e o cão transferiu prontamente sua lealdade do líder do grupo para o mestre humano. O gato, no entanto, não cedeu tão prontamente à subjugação. Consequentemente, o gato doméstico é capaz de retornar à completa autossuficiência mais rapidamente e com mais sucesso do que a maioria dos cães domesticados. Para uma explicação sobre a relação da família dos gatos com outros carnívoros, consulte carnívoro.</w:t>
+      </w:r>
+    </w:p>
+    <w:p>
+      <w:pPr>
+        <w:ind w:firstLine="708"/>
+        <w:pBdr>
+          <w:top w:val="nil" w:sz="0" w:space="0" w:color="000000" tmln="20, 20, 20, 0, 0"/>
+          <w:left w:val="nil" w:sz="0" w:space="0" w:color="000000" tmln="20, 20, 20, 0, 0"/>
+          <w:bottom w:val="nil" w:sz="0" w:space="0" w:color="000000" tmln="20, 20, 20, 0, 0"/>
+          <w:right w:val="nil" w:sz="0" w:space="0" w:color="000000" tmln="20, 20, 20, 0, 0"/>
+          <w:between w:val="nil" w:sz="0" w:space="0" w:color="000000" tmln="20, 20, 20, 0, 0"/>
+        </w:pBdr>
+        <w:shd w:val="none"/>
+        <w:rPr>
+          <w:rFonts w:ascii="poppins" w:hAnsi="poppins" w:eastAsia="poppins" w:cs="poppins"/>
+          <w:sz w:val="22"/>
+          <w:szCs w:val="22"/>
+        </w:rPr>
+      </w:pPr>
+      <w:r>
+        <w:rPr>
+          <w:rFonts w:ascii="poppins" w:hAnsi="poppins" w:eastAsia="poppins" w:cs="poppins"/>
+          <w:sz w:val="22"/>
+          <w:szCs w:val="22"/>
+        </w:rPr>
       </w:r>
     </w:p>
     <w:p>
@@ -606,6 +718,334 @@
           <w:szCs w:val="32"/>
           <w:lang w:eastAsia="en-us"/>
         </w:rPr>
+        <w:t>Domesticação</w:t>
+      </w:r>
+    </w:p>
+    <w:p>
+      <w:pPr>
+        <w:ind w:firstLine="708"/>
+        <w:pBdr>
+          <w:top w:val="nil" w:sz="0" w:space="0" w:color="000000" tmln="20, 20, 20, 0, 0"/>
+          <w:left w:val="nil" w:sz="0" w:space="0" w:color="000000" tmln="20, 20, 20, 0, 0"/>
+          <w:bottom w:val="nil" w:sz="0" w:space="0" w:color="000000" tmln="20, 20, 20, 0, 0"/>
+          <w:right w:val="nil" w:sz="0" w:space="0" w:color="000000" tmln="20, 20, 20, 0, 0"/>
+          <w:between w:val="nil" w:sz="0" w:space="0" w:color="000000" tmln="20, 20, 20, 0, 0"/>
+        </w:pBdr>
+        <w:shd w:val="none"/>
+        <w:rPr>
+          <w:rFonts w:ascii="poppins" w:hAnsi="poppins" w:eastAsia="poppins" w:cs="poppins"/>
+          <w:sz w:val="22"/>
+          <w:szCs w:val="22"/>
+        </w:rPr>
+      </w:pPr>
+      <w:r>
+        <w:rPr>
+          <w:rFonts w:ascii="poppins" w:hAnsi="poppins" w:eastAsia="poppins" w:cs="poppins"/>
+          <w:sz w:val="22"/>
+          <w:szCs w:val="22"/>
+        </w:rPr>
+        <w:t>Embora a origem do gato doméstico seja antiga, estudos sobre o DNA mitocondrial indicam duas linhagens de Felis catus. Uma linhagem surgiu na Ásia Menor há cerca de 6.400 anos, espalhando-se para a Europa. A outra apareceu no Egito entre 6.400 e 1.000 anos atrás, espalhando-se pelo Mediterrâneo, possivelmente através da intervenção humana. Ambas as linhagens continuaram a se reproduzir com o gato selvagem africano durante suas dispersões.</w:t>
+      </w:r>
+    </w:p>
+    <w:p>
+      <w:pPr>
+        <w:ind w:firstLine="708"/>
+        <w:pBdr>
+          <w:top w:val="nil" w:sz="0" w:space="0" w:color="000000" tmln="20, 20, 20, 0, 0"/>
+          <w:left w:val="nil" w:sz="0" w:space="0" w:color="000000" tmln="20, 20, 20, 0, 0"/>
+          <w:bottom w:val="nil" w:sz="0" w:space="0" w:color="000000" tmln="20, 20, 20, 0, 0"/>
+          <w:right w:val="nil" w:sz="0" w:space="0" w:color="000000" tmln="20, 20, 20, 0, 0"/>
+          <w:between w:val="nil" w:sz="0" w:space="0" w:color="000000" tmln="20, 20, 20, 0, 0"/>
+        </w:pBdr>
+        <w:shd w:val="none"/>
+        <w:rPr>
+          <w:rFonts w:ascii="poppins" w:hAnsi="poppins" w:eastAsia="poppins" w:cs="poppins"/>
+          <w:sz w:val="22"/>
+          <w:szCs w:val="22"/>
+        </w:rPr>
+      </w:pPr>
+      <w:r>
+        <w:rPr>
+          <w:rFonts w:ascii="poppins" w:hAnsi="poppins" w:eastAsia="poppins" w:cs="poppins"/>
+          <w:sz w:val="22"/>
+          <w:szCs w:val="22"/>
+        </w:rPr>
+      </w:r>
+    </w:p>
+    <w:p>
+      <w:pPr>
+        <w:ind w:firstLine="708"/>
+        <w:pBdr>
+          <w:top w:val="nil" w:sz="0" w:space="0" w:color="000000" tmln="20, 20, 20, 0, 0"/>
+          <w:left w:val="nil" w:sz="0" w:space="0" w:color="000000" tmln="20, 20, 20, 0, 0"/>
+          <w:bottom w:val="nil" w:sz="0" w:space="0" w:color="000000" tmln="20, 20, 20, 0, 0"/>
+          <w:right w:val="nil" w:sz="0" w:space="0" w:color="000000" tmln="20, 20, 20, 0, 0"/>
+          <w:between w:val="nil" w:sz="0" w:space="0" w:color="000000" tmln="20, 20, 20, 0, 0"/>
+        </w:pBdr>
+        <w:shd w:val="none"/>
+        <w:rPr>
+          <w:rFonts w:ascii="poppins" w:hAnsi="poppins" w:eastAsia="poppins" w:cs="poppins"/>
+          <w:sz w:val="22"/>
+          <w:szCs w:val="22"/>
+        </w:rPr>
+      </w:pPr>
+      <w:r>
+        <w:rPr>
+          <w:rFonts w:ascii="poppins" w:hAnsi="poppins" w:eastAsia="poppins" w:cs="poppins"/>
+          <w:sz w:val="22"/>
+          <w:szCs w:val="22"/>
+        </w:rPr>
+        <w:t>A associação entre gatos e humanos remonta possivelmente ao início da agricultura no Oriente Médio, cerca de 9.500 anos atrás. Esqueletos de um gato e um humano foram encontrados em Chipre, sugerindo uma possível domesticação. Entretanto, há argumentos de que os gatos podem ter se "domesticado" ao escolher viver em áreas modificadas por humanos. Evidências fósseis na China, datadas de cerca de 5.300 anos atrás, mostram gatos alimentando-se de roedores em ambientes agrícolas.</w:t>
+      </w:r>
+    </w:p>
+    <w:p>
+      <w:pPr>
+        <w:ind w:firstLine="708"/>
+        <w:pBdr>
+          <w:top w:val="nil" w:sz="0" w:space="0" w:color="000000" tmln="20, 20, 20, 0, 0"/>
+          <w:left w:val="nil" w:sz="0" w:space="0" w:color="000000" tmln="20, 20, 20, 0, 0"/>
+          <w:bottom w:val="nil" w:sz="0" w:space="0" w:color="000000" tmln="20, 20, 20, 0, 0"/>
+          <w:right w:val="nil" w:sz="0" w:space="0" w:color="000000" tmln="20, 20, 20, 0, 0"/>
+          <w:between w:val="nil" w:sz="0" w:space="0" w:color="000000" tmln="20, 20, 20, 0, 0"/>
+        </w:pBdr>
+        <w:shd w:val="none"/>
+        <w:rPr>
+          <w:rFonts w:ascii="poppins" w:hAnsi="poppins" w:eastAsia="poppins" w:cs="poppins"/>
+          <w:sz w:val="22"/>
+          <w:szCs w:val="22"/>
+        </w:rPr>
+      </w:pPr>
+      <w:r>
+        <w:rPr>
+          <w:rFonts w:ascii="poppins" w:hAnsi="poppins" w:eastAsia="poppins" w:cs="poppins"/>
+          <w:sz w:val="22"/>
+          <w:szCs w:val="22"/>
+        </w:rPr>
+      </w:r>
+    </w:p>
+    <w:p>
+      <w:pPr>
+        <w:ind w:firstLine="708"/>
+        <w:pBdr>
+          <w:top w:val="nil" w:sz="0" w:space="0" w:color="000000" tmln="20, 20, 20, 0, 0"/>
+          <w:left w:val="nil" w:sz="0" w:space="0" w:color="000000" tmln="20, 20, 20, 0, 0"/>
+          <w:bottom w:val="nil" w:sz="0" w:space="0" w:color="000000" tmln="20, 20, 20, 0, 0"/>
+          <w:right w:val="nil" w:sz="0" w:space="0" w:color="000000" tmln="20, 20, 20, 0, 0"/>
+          <w:between w:val="nil" w:sz="0" w:space="0" w:color="000000" tmln="20, 20, 20, 0, 0"/>
+        </w:pBdr>
+        <w:shd w:val="none"/>
+        <w:rPr>
+          <w:rFonts w:ascii="poppins" w:hAnsi="poppins" w:eastAsia="poppins" w:cs="poppins"/>
+          <w:sz w:val="22"/>
+          <w:szCs w:val="22"/>
+        </w:rPr>
+      </w:pPr>
+      <w:r>
+        <w:rPr>
+          <w:rFonts w:ascii="poppins" w:hAnsi="poppins" w:eastAsia="poppins" w:cs="poppins"/>
+          <w:sz w:val="22"/>
+          <w:szCs w:val="22"/>
+        </w:rPr>
+        <w:t>No Egito, o gato foi considerado um animal sagrado por volta de 2465-2150 a.C., mas não necessariamente domesticado. Os egípcios valorizavam os gatos por sua habilidade em proteger celeiros de roedores, levando ao desenvolvimento de cultos religiosos e templos dedicados a esses felinos. Não há registros autênticos de domesticação antes de 1500 a.C.</w:t>
+      </w:r>
+    </w:p>
+    <w:p>
+      <w:pPr>
+        <w:ind w:firstLine="708"/>
+        <w:pBdr>
+          <w:top w:val="nil" w:sz="0" w:space="0" w:color="000000" tmln="20, 20, 20, 0, 0"/>
+          <w:left w:val="nil" w:sz="0" w:space="0" w:color="000000" tmln="20, 20, 20, 0, 0"/>
+          <w:bottom w:val="nil" w:sz="0" w:space="0" w:color="000000" tmln="20, 20, 20, 0, 0"/>
+          <w:right w:val="nil" w:sz="0" w:space="0" w:color="000000" tmln="20, 20, 20, 0, 0"/>
+          <w:between w:val="nil" w:sz="0" w:space="0" w:color="000000" tmln="20, 20, 20, 0, 0"/>
+        </w:pBdr>
+        <w:shd w:val="none"/>
+        <w:rPr>
+          <w:rFonts w:ascii="poppins" w:hAnsi="poppins" w:eastAsia="poppins" w:cs="poppins"/>
+          <w:sz w:val="22"/>
+          <w:szCs w:val="22"/>
+        </w:rPr>
+      </w:pPr>
+      <w:r>
+        <w:rPr>
+          <w:rFonts w:ascii="poppins" w:hAnsi="poppins" w:eastAsia="poppins" w:cs="poppins"/>
+          <w:sz w:val="22"/>
+          <w:szCs w:val="22"/>
+        </w:rPr>
+      </w:r>
+    </w:p>
+    <w:p>
+      <w:pPr>
+        <w:ind w:firstLine="708"/>
+        <w:pBdr>
+          <w:top w:val="nil" w:sz="0" w:space="0" w:color="000000" tmln="20, 20, 20, 0, 0"/>
+          <w:left w:val="nil" w:sz="0" w:space="0" w:color="000000" tmln="20, 20, 20, 0, 0"/>
+          <w:bottom w:val="nil" w:sz="0" w:space="0" w:color="000000" tmln="20, 20, 20, 0, 0"/>
+          <w:right w:val="nil" w:sz="0" w:space="0" w:color="000000" tmln="20, 20, 20, 0, 0"/>
+          <w:between w:val="nil" w:sz="0" w:space="0" w:color="000000" tmln="20, 20, 20, 0, 0"/>
+        </w:pBdr>
+        <w:shd w:val="none"/>
+        <w:rPr>
+          <w:rFonts w:ascii="poppins" w:hAnsi="poppins" w:eastAsia="poppins" w:cs="poppins"/>
+          <w:sz w:val="22"/>
+          <w:szCs w:val="22"/>
+        </w:rPr>
+      </w:pPr>
+      <w:r>
+        <w:rPr>
+          <w:rFonts w:ascii="poppins" w:hAnsi="poppins" w:eastAsia="poppins" w:cs="poppins"/>
+          <w:sz w:val="22"/>
+          <w:szCs w:val="22"/>
+        </w:rPr>
+        <w:t>Culturas como a grega, chinesa e indiana tinham conhecimento de gatos desde tempos antigos. Representações artísticas e literárias indicam a presença de gatos na Grécia a partir do século V a.C., na China a partir de 500 a.C., e na Índia mencionados em textos sânscritos por volta de 100 a.C. Os árabes e japoneses só foram apresentados aos gatos por volta de 600 d.C. O registro mais antigo de gatos na Grã-Bretanha data de cerca de 936 d.C.</w:t>
+      </w:r>
+    </w:p>
+    <w:p>
+      <w:pPr>
+        <w:ind w:firstLine="708"/>
+        <w:pBdr>
+          <w:top w:val="nil" w:sz="0" w:space="0" w:color="000000" tmln="20, 20, 20, 0, 0"/>
+          <w:left w:val="nil" w:sz="0" w:space="0" w:color="000000" tmln="20, 20, 20, 0, 0"/>
+          <w:bottom w:val="nil" w:sz="0" w:space="0" w:color="000000" tmln="20, 20, 20, 0, 0"/>
+          <w:right w:val="nil" w:sz="0" w:space="0" w:color="000000" tmln="20, 20, 20, 0, 0"/>
+          <w:between w:val="nil" w:sz="0" w:space="0" w:color="000000" tmln="20, 20, 20, 0, 0"/>
+        </w:pBdr>
+        <w:shd w:val="none"/>
+        <w:rPr>
+          <w:rFonts w:ascii="poppins" w:hAnsi="poppins" w:eastAsia="poppins" w:cs="poppins"/>
+          <w:sz w:val="22"/>
+          <w:szCs w:val="22"/>
+        </w:rPr>
+      </w:pPr>
+      <w:r>
+        <w:rPr>
+          <w:rFonts w:ascii="poppins" w:hAnsi="poppins" w:eastAsia="poppins" w:cs="poppins"/>
+          <w:sz w:val="22"/>
+          <w:szCs w:val="22"/>
+        </w:rPr>
+      </w:r>
+    </w:p>
+    <w:p>
+      <w:pPr>
+        <w:ind w:firstLine="708"/>
+        <w:pBdr>
+          <w:top w:val="nil" w:sz="0" w:space="0" w:color="000000" tmln="20, 20, 20, 0, 0"/>
+          <w:left w:val="nil" w:sz="0" w:space="0" w:color="000000" tmln="20, 20, 20, 0, 0"/>
+          <w:bottom w:val="nil" w:sz="0" w:space="0" w:color="000000" tmln="20, 20, 20, 0, 0"/>
+          <w:right w:val="nil" w:sz="0" w:space="0" w:color="000000" tmln="20, 20, 20, 0, 0"/>
+          <w:between w:val="nil" w:sz="0" w:space="0" w:color="000000" tmln="20, 20, 20, 0, 0"/>
+        </w:pBdr>
+        <w:shd w:val="none"/>
+        <w:rPr>
+          <w:rFonts w:ascii="poppins" w:hAnsi="poppins" w:eastAsia="poppins" w:cs="poppins"/>
+          <w:sz w:val="22"/>
+          <w:szCs w:val="22"/>
+        </w:rPr>
+      </w:pPr>
+      <w:r>
+        <w:rPr>
+          <w:rFonts w:ascii="poppins" w:hAnsi="poppins" w:eastAsia="poppins" w:cs="poppins"/>
+          <w:sz w:val="22"/>
+          <w:szCs w:val="22"/>
+        </w:rPr>
+        <w:t>Embora os gatos tenham aparência semelhante, rastrear a ascendência de raças individuais é desafiador. Marcas semelhantes às dos gatos egípcios antigos sugerem que os gatos atuais podem ser descendentes desses gatos sagrados. Algumas raças, como a Abissínio, lembram gatos egípcios em imagens e estátuas. A origem de raças como Persa e Siamês pode ser distinta, representando uma domesticação de gatos selvagens asiáticos. A ancestralidade dos Siameses é desconhecida, sem nenhuma espécie de gato asiático atual que poderia ter servido como ancestral.</w:t>
+      </w:r>
+    </w:p>
+    <w:p>
+      <w:pPr>
+        <w:ind w:firstLine="708"/>
+        <w:pBdr>
+          <w:top w:val="nil" w:sz="0" w:space="0" w:color="000000" tmln="20, 20, 20, 0, 0"/>
+          <w:left w:val="nil" w:sz="0" w:space="0" w:color="000000" tmln="20, 20, 20, 0, 0"/>
+          <w:bottom w:val="nil" w:sz="0" w:space="0" w:color="000000" tmln="20, 20, 20, 0, 0"/>
+          <w:right w:val="nil" w:sz="0" w:space="0" w:color="000000" tmln="20, 20, 20, 0, 0"/>
+          <w:between w:val="nil" w:sz="0" w:space="0" w:color="000000" tmln="20, 20, 20, 0, 0"/>
+        </w:pBdr>
+        <w:shd w:val="none"/>
+        <w:rPr>
+          <w:rFonts w:ascii="poppins" w:hAnsi="poppins" w:eastAsia="poppins" w:cs="poppins"/>
+          <w:sz w:val="22"/>
+          <w:szCs w:val="22"/>
+        </w:rPr>
+      </w:pPr>
+      <w:r>
+        <w:rPr>
+          <w:rFonts w:ascii="poppins" w:hAnsi="poppins" w:eastAsia="poppins" w:cs="poppins"/>
+          <w:sz w:val="22"/>
+          <w:szCs w:val="22"/>
+        </w:rPr>
+      </w:r>
+    </w:p>
+    <w:p>
+      <w:pPr>
+        <w:ind w:firstLine="708"/>
+        <w:pBdr>
+          <w:top w:val="nil" w:sz="0" w:space="0" w:color="000000" tmln="20, 20, 20, 0, 0"/>
+          <w:left w:val="nil" w:sz="0" w:space="0" w:color="000000" tmln="20, 20, 20, 0, 0"/>
+          <w:bottom w:val="nil" w:sz="0" w:space="0" w:color="000000" tmln="20, 20, 20, 0, 0"/>
+          <w:right w:val="nil" w:sz="0" w:space="0" w:color="000000" tmln="20, 20, 20, 0, 0"/>
+          <w:between w:val="nil" w:sz="0" w:space="0" w:color="000000" tmln="20, 20, 20, 0, 0"/>
+        </w:pBdr>
+        <w:shd w:val="none"/>
+        <w:rPr>
+          <w:rFonts w:ascii="poppins" w:hAnsi="poppins" w:eastAsia="poppins" w:cs="poppins"/>
+          <w:sz w:val="22"/>
+          <w:szCs w:val="22"/>
+        </w:rPr>
+      </w:pPr>
+      <w:r>
+        <w:rPr>
+          <w:rFonts w:ascii="poppins" w:hAnsi="poppins" w:eastAsia="poppins" w:cs="poppins"/>
+          <w:sz w:val="22"/>
+          <w:szCs w:val="22"/>
+        </w:rPr>
+      </w:r>
+    </w:p>
+    <w:p>
+      <w:pPr>
+        <w:ind w:firstLine="708"/>
+        <w:pBdr>
+          <w:top w:val="nil" w:sz="0" w:space="0" w:color="000000" tmln="20, 20, 20, 0, 0"/>
+          <w:left w:val="nil" w:sz="0" w:space="0" w:color="000000" tmln="20, 20, 20, 0, 0"/>
+          <w:bottom w:val="nil" w:sz="0" w:space="0" w:color="000000" tmln="20, 20, 20, 0, 0"/>
+          <w:right w:val="nil" w:sz="0" w:space="0" w:color="000000" tmln="20, 20, 20, 0, 0"/>
+          <w:between w:val="nil" w:sz="0" w:space="0" w:color="000000" tmln="20, 20, 20, 0, 0"/>
+        </w:pBdr>
+        <w:shd w:val="none"/>
+        <w:rPr>
+          <w:rFonts w:ascii="poppins" w:hAnsi="poppins" w:eastAsia="poppins" w:cs="poppins"/>
+          <w:sz w:val="22"/>
+          <w:szCs w:val="22"/>
+        </w:rPr>
+      </w:pPr>
+      <w:r>
+        <w:rPr>
+          <w:rFonts w:ascii="poppins" w:hAnsi="poppins" w:eastAsia="poppins" w:cs="poppins"/>
+          <w:sz w:val="22"/>
+          <w:szCs w:val="22"/>
+        </w:rPr>
+      </w:r>
+    </w:p>
+    <w:p>
+      <w:pPr>
+        <w:pBdr>
+          <w:top w:val="nil" w:sz="0" w:space="0" w:color="000000" tmln="20, 20, 20, 0, 0"/>
+          <w:left w:val="nil" w:sz="0" w:space="0" w:color="000000" tmln="20, 20, 20, 0, 0"/>
+          <w:bottom w:val="nil" w:sz="0" w:space="0" w:color="000000" tmln="20, 20, 20, 0, 0"/>
+          <w:right w:val="nil" w:sz="0" w:space="0" w:color="000000" tmln="20, 20, 20, 0, 0"/>
+          <w:between w:val="nil" w:sz="0" w:space="0" w:color="000000" tmln="20, 20, 20, 0, 0"/>
+        </w:pBdr>
+        <w:shd w:val="none"/>
+        <w:rPr>
+          <w:sz w:val="22"/>
+          <w:szCs w:val="22"/>
+        </w:rPr>
+      </w:pPr>
+      <w:r>
+        <w:rPr>
+          <w:sz w:val="22"/>
+          <w:szCs w:val="22"/>
+        </w:rPr>
       </w:r>
     </w:p>
     <w:p>
@@ -663,6 +1103,270 @@
     </w:p>
     <w:p>
       <w:pPr>
+        <w:ind w:left="283"/>
+        <w:pBdr>
+          <w:top w:val="nil" w:sz="0" w:space="0" w:color="000000" tmln="20, 20, 20, 0, 0"/>
+          <w:left w:val="nil" w:sz="0" w:space="0" w:color="000000" tmln="20, 20, 20, 0, 0"/>
+          <w:bottom w:val="nil" w:sz="0" w:space="0" w:color="000000" tmln="20, 20, 20, 0, 0"/>
+          <w:right w:val="nil" w:sz="0" w:space="0" w:color="000000" tmln="20, 20, 20, 0, 0"/>
+          <w:between w:val="nil" w:sz="0" w:space="0" w:color="000000" tmln="20, 20, 20, 0, 0"/>
+        </w:pBdr>
+        <w:shd w:val="none"/>
+        <w:rPr>
+          <w:rFonts w:ascii="poppins" w:hAnsi="poppins" w:eastAsia="poppins" w:cs="poppins"/>
+          <w:sz w:val="22"/>
+          <w:szCs w:val="22"/>
+        </w:rPr>
+      </w:pPr>
+      <w:r>
+        <w:rPr>
+          <w:rFonts w:ascii="poppins" w:hAnsi="poppins" w:eastAsia="poppins" w:cs="poppins"/>
+          <w:b/>
+          <w:sz w:val="22"/>
+          <w:szCs w:val="22"/>
+        </w:rPr>
+        <w:t>ODS 3 - Saúde e Bem-Estar:</w:t>
+      </w:r>
+      <w:r>
+        <w:rPr>
+          <w:rFonts w:ascii="poppins" w:hAnsi="poppins" w:eastAsia="poppins" w:cs="poppins"/>
+          <w:sz w:val="22"/>
+          <w:szCs w:val="22"/>
+        </w:rPr>
+        <w:t xml:space="preserve"> Fornecer informações sobre os cuidados de saúde necessários para gatos resgatados promove o bem-estar dos animais, alinhando-se com a meta de saúde e bem-estar do ODS 3.</w:t>
+      </w:r>
+    </w:p>
+    <w:p>
+      <w:pPr>
+        <w:ind w:left="283"/>
+        <w:pBdr>
+          <w:top w:val="nil" w:sz="0" w:space="0" w:color="000000" tmln="20, 20, 20, 0, 0"/>
+          <w:left w:val="nil" w:sz="0" w:space="0" w:color="000000" tmln="20, 20, 20, 0, 0"/>
+          <w:bottom w:val="nil" w:sz="0" w:space="0" w:color="000000" tmln="20, 20, 20, 0, 0"/>
+          <w:right w:val="nil" w:sz="0" w:space="0" w:color="000000" tmln="20, 20, 20, 0, 0"/>
+          <w:between w:val="nil" w:sz="0" w:space="0" w:color="000000" tmln="20, 20, 20, 0, 0"/>
+        </w:pBdr>
+        <w:shd w:val="none"/>
+        <w:rPr>
+          <w:rFonts w:ascii="poppins" w:hAnsi="poppins" w:eastAsia="poppins" w:cs="poppins"/>
+          <w:sz w:val="22"/>
+          <w:szCs w:val="22"/>
+        </w:rPr>
+      </w:pPr>
+      <w:r>
+        <w:rPr>
+          <w:rFonts w:ascii="poppins" w:hAnsi="poppins" w:eastAsia="poppins" w:cs="poppins"/>
+          <w:sz w:val="22"/>
+          <w:szCs w:val="22"/>
+        </w:rPr>
+      </w:r>
+    </w:p>
+    <w:p>
+      <w:pPr>
+        <w:ind w:left="283"/>
+        <w:pBdr>
+          <w:top w:val="nil" w:sz="0" w:space="0" w:color="000000" tmln="20, 20, 20, 0, 0"/>
+          <w:left w:val="nil" w:sz="0" w:space="0" w:color="000000" tmln="20, 20, 20, 0, 0"/>
+          <w:bottom w:val="nil" w:sz="0" w:space="0" w:color="000000" tmln="20, 20, 20, 0, 0"/>
+          <w:right w:val="nil" w:sz="0" w:space="0" w:color="000000" tmln="20, 20, 20, 0, 0"/>
+          <w:between w:val="nil" w:sz="0" w:space="0" w:color="000000" tmln="20, 20, 20, 0, 0"/>
+        </w:pBdr>
+        <w:shd w:val="none"/>
+        <w:rPr>
+          <w:rFonts w:ascii="poppins" w:hAnsi="poppins" w:eastAsia="poppins" w:cs="poppins"/>
+          <w:sz w:val="22"/>
+          <w:szCs w:val="22"/>
+        </w:rPr>
+      </w:pPr>
+      <w:r>
+        <w:rPr>
+          <w:rFonts w:ascii="poppins" w:hAnsi="poppins" w:eastAsia="poppins" w:cs="poppins"/>
+          <w:b/>
+          <w:sz w:val="22"/>
+          <w:szCs w:val="22"/>
+        </w:rPr>
+        <w:t>ODS 4 - Educação de Qualidade:</w:t>
+      </w:r>
+      <w:r>
+        <w:rPr>
+          <w:rFonts w:ascii="poppins" w:hAnsi="poppins" w:eastAsia="poppins" w:cs="poppins"/>
+          <w:sz w:val="22"/>
+          <w:szCs w:val="22"/>
+        </w:rPr>
+        <w:t xml:space="preserve"> O site pode servir como uma ferramenta educacional valiosa, informando as pessoas sobre a importância da adoção responsável, treinamento de animais e criação de ambientes seguros e saudáveis para gatos.</w:t>
+      </w:r>
+    </w:p>
+    <w:p>
+      <w:pPr>
+        <w:ind w:left="283"/>
+        <w:pBdr>
+          <w:top w:val="nil" w:sz="0" w:space="0" w:color="000000" tmln="20, 20, 20, 0, 0"/>
+          <w:left w:val="nil" w:sz="0" w:space="0" w:color="000000" tmln="20, 20, 20, 0, 0"/>
+          <w:bottom w:val="nil" w:sz="0" w:space="0" w:color="000000" tmln="20, 20, 20, 0, 0"/>
+          <w:right w:val="nil" w:sz="0" w:space="0" w:color="000000" tmln="20, 20, 20, 0, 0"/>
+          <w:between w:val="nil" w:sz="0" w:space="0" w:color="000000" tmln="20, 20, 20, 0, 0"/>
+        </w:pBdr>
+        <w:shd w:val="none"/>
+        <w:rPr>
+          <w:rFonts w:ascii="poppins" w:hAnsi="poppins" w:eastAsia="poppins" w:cs="poppins"/>
+          <w:sz w:val="22"/>
+          <w:szCs w:val="22"/>
+        </w:rPr>
+      </w:pPr>
+      <w:r>
+        <w:rPr>
+          <w:rFonts w:ascii="poppins" w:hAnsi="poppins" w:eastAsia="poppins" w:cs="poppins"/>
+          <w:sz w:val="22"/>
+          <w:szCs w:val="22"/>
+        </w:rPr>
+      </w:r>
+    </w:p>
+    <w:p>
+      <w:pPr>
+        <w:ind w:left="283"/>
+        <w:pBdr>
+          <w:top w:val="nil" w:sz="0" w:space="0" w:color="000000" tmln="20, 20, 20, 0, 0"/>
+          <w:left w:val="nil" w:sz="0" w:space="0" w:color="000000" tmln="20, 20, 20, 0, 0"/>
+          <w:bottom w:val="nil" w:sz="0" w:space="0" w:color="000000" tmln="20, 20, 20, 0, 0"/>
+          <w:right w:val="nil" w:sz="0" w:space="0" w:color="000000" tmln="20, 20, 20, 0, 0"/>
+          <w:between w:val="nil" w:sz="0" w:space="0" w:color="000000" tmln="20, 20, 20, 0, 0"/>
+        </w:pBdr>
+        <w:shd w:val="none"/>
+        <w:rPr>
+          <w:rFonts w:ascii="poppins" w:hAnsi="poppins" w:eastAsia="poppins" w:cs="poppins"/>
+          <w:sz w:val="22"/>
+          <w:szCs w:val="22"/>
+        </w:rPr>
+      </w:pPr>
+      <w:r>
+        <w:rPr>
+          <w:rFonts w:ascii="poppins" w:hAnsi="poppins" w:eastAsia="poppins" w:cs="poppins"/>
+          <w:b/>
+          <w:sz w:val="22"/>
+          <w:szCs w:val="22"/>
+        </w:rPr>
+        <w:t>ODS 11 - Cidades e Comunidades Sustentáveis:</w:t>
+      </w:r>
+      <w:r>
+        <w:rPr>
+          <w:rFonts w:ascii="poppins" w:hAnsi="poppins" w:eastAsia="poppins" w:cs="poppins"/>
+          <w:sz w:val="22"/>
+          <w:szCs w:val="22"/>
+        </w:rPr>
+        <w:t xml:space="preserve"> Ao incentivar a adoção de gatos de rua resgatados, o projeto pode contribuir para o controle da população de gatos de rua em comunidades, melhorando a qualidade de vida dos animais e reduzindo conflitos com a população local.</w:t>
+      </w:r>
+    </w:p>
+    <w:p>
+      <w:pPr>
+        <w:ind w:left="283"/>
+        <w:pBdr>
+          <w:top w:val="nil" w:sz="0" w:space="0" w:color="000000" tmln="20, 20, 20, 0, 0"/>
+          <w:left w:val="nil" w:sz="0" w:space="0" w:color="000000" tmln="20, 20, 20, 0, 0"/>
+          <w:bottom w:val="nil" w:sz="0" w:space="0" w:color="000000" tmln="20, 20, 20, 0, 0"/>
+          <w:right w:val="nil" w:sz="0" w:space="0" w:color="000000" tmln="20, 20, 20, 0, 0"/>
+          <w:between w:val="nil" w:sz="0" w:space="0" w:color="000000" tmln="20, 20, 20, 0, 0"/>
+        </w:pBdr>
+        <w:shd w:val="none"/>
+        <w:rPr>
+          <w:rFonts w:ascii="poppins" w:hAnsi="poppins" w:eastAsia="poppins" w:cs="poppins"/>
+          <w:sz w:val="22"/>
+          <w:szCs w:val="22"/>
+        </w:rPr>
+      </w:pPr>
+      <w:r>
+        <w:rPr>
+          <w:rFonts w:ascii="poppins" w:hAnsi="poppins" w:eastAsia="poppins" w:cs="poppins"/>
+          <w:sz w:val="22"/>
+          <w:szCs w:val="22"/>
+        </w:rPr>
+      </w:r>
+    </w:p>
+    <w:p>
+      <w:pPr>
+        <w:ind w:left="283"/>
+        <w:pBdr>
+          <w:top w:val="nil" w:sz="0" w:space="0" w:color="000000" tmln="20, 20, 20, 0, 0"/>
+          <w:left w:val="nil" w:sz="0" w:space="0" w:color="000000" tmln="20, 20, 20, 0, 0"/>
+          <w:bottom w:val="nil" w:sz="0" w:space="0" w:color="000000" tmln="20, 20, 20, 0, 0"/>
+          <w:right w:val="nil" w:sz="0" w:space="0" w:color="000000" tmln="20, 20, 20, 0, 0"/>
+          <w:between w:val="nil" w:sz="0" w:space="0" w:color="000000" tmln="20, 20, 20, 0, 0"/>
+        </w:pBdr>
+        <w:shd w:val="none"/>
+        <w:rPr>
+          <w:rFonts w:ascii="poppins" w:hAnsi="poppins" w:eastAsia="poppins" w:cs="poppins"/>
+          <w:sz w:val="22"/>
+          <w:szCs w:val="22"/>
+        </w:rPr>
+      </w:pPr>
+      <w:r>
+        <w:rPr>
+          <w:rFonts w:ascii="poppins" w:hAnsi="poppins" w:eastAsia="poppins" w:cs="poppins"/>
+          <w:sz w:val="22"/>
+          <w:szCs w:val="22"/>
+        </w:rPr>
+      </w:r>
+    </w:p>
+    <w:p>
+      <w:pPr>
+        <w:ind w:left="283"/>
+        <w:pBdr>
+          <w:top w:val="nil" w:sz="0" w:space="0" w:color="000000" tmln="20, 20, 20, 0, 0"/>
+          <w:left w:val="nil" w:sz="0" w:space="0" w:color="000000" tmln="20, 20, 20, 0, 0"/>
+          <w:bottom w:val="nil" w:sz="0" w:space="0" w:color="000000" tmln="20, 20, 20, 0, 0"/>
+          <w:right w:val="nil" w:sz="0" w:space="0" w:color="000000" tmln="20, 20, 20, 0, 0"/>
+          <w:between w:val="nil" w:sz="0" w:space="0" w:color="000000" tmln="20, 20, 20, 0, 0"/>
+        </w:pBdr>
+        <w:shd w:val="none"/>
+        <w:rPr>
+          <w:rFonts w:ascii="poppins" w:hAnsi="poppins" w:eastAsia="poppins" w:cs="poppins"/>
+          <w:sz w:val="22"/>
+          <w:szCs w:val="22"/>
+        </w:rPr>
+      </w:pPr>
+      <w:r>
+        <w:rPr>
+          <w:rFonts w:ascii="poppins" w:hAnsi="poppins" w:eastAsia="poppins" w:cs="poppins"/>
+          <w:b/>
+          <w:sz w:val="22"/>
+          <w:szCs w:val="22"/>
+        </w:rPr>
+        <w:t>ODS 12 - Consumo e Produção Sustentáveis:</w:t>
+      </w:r>
+      <w:r>
+        <w:rPr>
+          <w:rFonts w:ascii="poppins" w:hAnsi="poppins" w:eastAsia="poppins" w:cs="poppins"/>
+          <w:sz w:val="22"/>
+          <w:szCs w:val="22"/>
+        </w:rPr>
+        <w:t xml:space="preserve"> Um site informativo pode educar as pessoas sobre o cuidado adequado dos gatos de rua resgatados, incentivando práticas de consumo e produção sustentáveis em relação aos recursos associados a esses animais.</w:t>
+      </w:r>
+    </w:p>
+    <w:p>
+      <w:pPr>
+        <w:pBdr>
+          <w:top w:val="nil" w:sz="0" w:space="0" w:color="000000" tmln="20, 20, 20, 0, 0"/>
+          <w:left w:val="nil" w:sz="0" w:space="0" w:color="000000" tmln="20, 20, 20, 0, 0"/>
+          <w:bottom w:val="nil" w:sz="0" w:space="0" w:color="000000" tmln="20, 20, 20, 0, 0"/>
+          <w:right w:val="nil" w:sz="0" w:space="0" w:color="000000" tmln="20, 20, 20, 0, 0"/>
+          <w:between w:val="nil" w:sz="0" w:space="0" w:color="000000" tmln="20, 20, 20, 0, 0"/>
+        </w:pBdr>
+        <w:shd w:val="none"/>
+        <w:rPr>
+          <w:rFonts w:ascii="poppins" w:hAnsi="poppins" w:eastAsia="poppins" w:cs="poppins"/>
+          <w:sz w:val="22"/>
+          <w:szCs w:val="22"/>
+        </w:rPr>
+      </w:pPr>
+      <w:r>
+        <w:rPr>
+          <w:rFonts w:ascii="poppins" w:hAnsi="poppins" w:eastAsia="poppins" w:cs="poppins"/>
+          <w:sz w:val="22"/>
+          <w:szCs w:val="22"/>
+        </w:rPr>
+      </w:r>
+    </w:p>
+    <w:p>
+      <w:pPr>
         <w:ind w:firstLine="708"/>
         <w:pBdr>
           <w:top w:val="nil" w:sz="0" w:space="0" w:color="000000" tmln="20, 20, 20, 0, 0"/>
@@ -766,19 +1470,9 @@
       <w:r>
         <w:rPr>
           <w:rFonts w:ascii="poppins" w:hAnsi="poppins" w:eastAsia="poppins" w:cs="poppins"/>
-          <w:b/>
-          <w:sz w:val="22"/>
-          <w:szCs w:val="22"/>
-        </w:rPr>
-        <w:t>ODS 12 - Consumo e Produção Sustentáveis:</w:t>
-      </w:r>
-      <w:r>
-        <w:rPr>
-          <w:rFonts w:ascii="poppins" w:hAnsi="poppins" w:eastAsia="poppins" w:cs="poppins"/>
-          <w:sz w:val="22"/>
-          <w:szCs w:val="22"/>
-        </w:rPr>
-        <w:t xml:space="preserve"> Um site informativo pode educar as pessoas sobre o cuidado adequado dos gatos de rua resgatados, incentivando práticas de consumo e produção sustentáveis em relação aos recursos associados a esses animais.</w:t>
+          <w:sz w:val="22"/>
+          <w:szCs w:val="22"/>
+        </w:rPr>
       </w:r>
     </w:p>
     <w:p>
@@ -826,19 +1520,9 @@
       <w:r>
         <w:rPr>
           <w:rFonts w:ascii="poppins" w:hAnsi="poppins" w:eastAsia="poppins" w:cs="poppins"/>
-          <w:b/>
-          <w:sz w:val="22"/>
-          <w:szCs w:val="22"/>
-        </w:rPr>
-        <w:t>ODS 3 - Saúde e Bem-Estar:</w:t>
-      </w:r>
-      <w:r>
-        <w:rPr>
-          <w:rFonts w:ascii="poppins" w:hAnsi="poppins" w:eastAsia="poppins" w:cs="poppins"/>
-          <w:sz w:val="22"/>
-          <w:szCs w:val="22"/>
-        </w:rPr>
-        <w:t xml:space="preserve"> Fornecer informações sobre os cuidados de saúde necessários para gatos resgatados promove o bem-estar dos animais, alinhando-se com a meta de saúde e bem-estar do ODS 3.</w:t>
+          <w:sz w:val="22"/>
+          <w:szCs w:val="22"/>
+        </w:rPr>
       </w:r>
     </w:p>
     <w:p>
@@ -886,19 +1570,9 @@
       <w:r>
         <w:rPr>
           <w:rFonts w:ascii="poppins" w:hAnsi="poppins" w:eastAsia="poppins" w:cs="poppins"/>
-          <w:b/>
-          <w:sz w:val="22"/>
-          <w:szCs w:val="22"/>
-        </w:rPr>
-        <w:t>ODS 4 - Educação de Qualidade:</w:t>
-      </w:r>
-      <w:r>
-        <w:rPr>
-          <w:rFonts w:ascii="poppins" w:hAnsi="poppins" w:eastAsia="poppins" w:cs="poppins"/>
-          <w:sz w:val="22"/>
-          <w:szCs w:val="22"/>
-        </w:rPr>
-        <w:t xml:space="preserve"> O site pode servir como uma ferramenta educacional valiosa, informando as pessoas sobre a importância da adoção responsável, treinamento de animais e criação de ambientes seguros e saudáveis para gatos.</w:t>
+          <w:sz w:val="22"/>
+          <w:szCs w:val="22"/>
+        </w:rPr>
       </w:r>
     </w:p>
     <w:p>
@@ -946,19 +1620,509 @@
       <w:r>
         <w:rPr>
           <w:rFonts w:ascii="poppins" w:hAnsi="poppins" w:eastAsia="poppins" w:cs="poppins"/>
-          <w:b/>
-          <w:sz w:val="22"/>
-          <w:szCs w:val="22"/>
-        </w:rPr>
-        <w:t>ODS 11 - Cidades e Comunidades Sustentáveis:</w:t>
-      </w:r>
-      <w:r>
-        <w:rPr>
-          <w:rFonts w:ascii="poppins" w:hAnsi="poppins" w:eastAsia="poppins" w:cs="poppins"/>
-          <w:sz w:val="22"/>
-          <w:szCs w:val="22"/>
-        </w:rPr>
-        <w:t xml:space="preserve"> Ao incentivar a adoção de gatos de rua resgatados, o projeto pode contribuir para o controle da população de gatos de rua em comunidades, melhorando a qualidade de vida dos animais e reduzindo conflitos com a população local.</w:t>
+          <w:sz w:val="22"/>
+          <w:szCs w:val="22"/>
+        </w:rPr>
+      </w:r>
+    </w:p>
+    <w:p>
+      <w:pPr>
+        <w:ind w:left="283"/>
+        <w:pBdr>
+          <w:top w:val="nil" w:sz="0" w:space="0" w:color="000000" tmln="20, 20, 20, 0, 0"/>
+          <w:left w:val="nil" w:sz="0" w:space="0" w:color="000000" tmln="20, 20, 20, 0, 0"/>
+          <w:bottom w:val="nil" w:sz="0" w:space="0" w:color="000000" tmln="20, 20, 20, 0, 0"/>
+          <w:right w:val="nil" w:sz="0" w:space="0" w:color="000000" tmln="20, 20, 20, 0, 0"/>
+          <w:between w:val="nil" w:sz="0" w:space="0" w:color="000000" tmln="20, 20, 20, 0, 0"/>
+        </w:pBdr>
+        <w:shd w:val="none"/>
+        <w:rPr>
+          <w:rFonts w:ascii="poppins" w:hAnsi="poppins" w:eastAsia="poppins" w:cs="poppins"/>
+          <w:sz w:val="22"/>
+          <w:szCs w:val="22"/>
+        </w:rPr>
+      </w:pPr>
+      <w:r>
+        <w:rPr>
+          <w:rFonts w:ascii="poppins" w:hAnsi="poppins" w:eastAsia="poppins" w:cs="poppins"/>
+          <w:sz w:val="22"/>
+          <w:szCs w:val="22"/>
+        </w:rPr>
+      </w:r>
+    </w:p>
+    <w:p>
+      <w:pPr>
+        <w:ind w:left="283"/>
+        <w:pBdr>
+          <w:top w:val="nil" w:sz="0" w:space="0" w:color="000000" tmln="20, 20, 20, 0, 0"/>
+          <w:left w:val="nil" w:sz="0" w:space="0" w:color="000000" tmln="20, 20, 20, 0, 0"/>
+          <w:bottom w:val="nil" w:sz="0" w:space="0" w:color="000000" tmln="20, 20, 20, 0, 0"/>
+          <w:right w:val="nil" w:sz="0" w:space="0" w:color="000000" tmln="20, 20, 20, 0, 0"/>
+          <w:between w:val="nil" w:sz="0" w:space="0" w:color="000000" tmln="20, 20, 20, 0, 0"/>
+        </w:pBdr>
+        <w:shd w:val="none"/>
+        <w:rPr>
+          <w:rFonts w:ascii="poppins" w:hAnsi="poppins" w:eastAsia="poppins" w:cs="poppins"/>
+          <w:sz w:val="22"/>
+          <w:szCs w:val="22"/>
+        </w:rPr>
+      </w:pPr>
+      <w:r>
+        <w:rPr>
+          <w:rFonts w:ascii="poppins" w:hAnsi="poppins" w:eastAsia="poppins" w:cs="poppins"/>
+          <w:sz w:val="22"/>
+          <w:szCs w:val="22"/>
+        </w:rPr>
+      </w:r>
+    </w:p>
+    <w:p>
+      <w:pPr>
+        <w:ind w:left="283"/>
+        <w:pBdr>
+          <w:top w:val="nil" w:sz="0" w:space="0" w:color="000000" tmln="20, 20, 20, 0, 0"/>
+          <w:left w:val="nil" w:sz="0" w:space="0" w:color="000000" tmln="20, 20, 20, 0, 0"/>
+          <w:bottom w:val="nil" w:sz="0" w:space="0" w:color="000000" tmln="20, 20, 20, 0, 0"/>
+          <w:right w:val="nil" w:sz="0" w:space="0" w:color="000000" tmln="20, 20, 20, 0, 0"/>
+          <w:between w:val="nil" w:sz="0" w:space="0" w:color="000000" tmln="20, 20, 20, 0, 0"/>
+        </w:pBdr>
+        <w:shd w:val="none"/>
+        <w:rPr>
+          <w:rFonts w:ascii="poppins" w:hAnsi="poppins" w:eastAsia="poppins" w:cs="poppins"/>
+          <w:sz w:val="22"/>
+          <w:szCs w:val="22"/>
+        </w:rPr>
+      </w:pPr>
+      <w:r>
+        <w:rPr>
+          <w:rFonts w:ascii="poppins" w:hAnsi="poppins" w:eastAsia="poppins" w:cs="poppins"/>
+          <w:sz w:val="22"/>
+          <w:szCs w:val="22"/>
+        </w:rPr>
+      </w:r>
+    </w:p>
+    <w:p>
+      <w:pPr>
+        <w:ind w:left="283"/>
+        <w:pBdr>
+          <w:top w:val="nil" w:sz="0" w:space="0" w:color="000000" tmln="20, 20, 20, 0, 0"/>
+          <w:left w:val="nil" w:sz="0" w:space="0" w:color="000000" tmln="20, 20, 20, 0, 0"/>
+          <w:bottom w:val="nil" w:sz="0" w:space="0" w:color="000000" tmln="20, 20, 20, 0, 0"/>
+          <w:right w:val="nil" w:sz="0" w:space="0" w:color="000000" tmln="20, 20, 20, 0, 0"/>
+          <w:between w:val="nil" w:sz="0" w:space="0" w:color="000000" tmln="20, 20, 20, 0, 0"/>
+        </w:pBdr>
+        <w:shd w:val="none"/>
+        <w:rPr>
+          <w:rFonts w:ascii="poppins" w:hAnsi="poppins" w:eastAsia="poppins" w:cs="poppins"/>
+          <w:sz w:val="22"/>
+          <w:szCs w:val="22"/>
+        </w:rPr>
+      </w:pPr>
+      <w:r>
+        <w:rPr>
+          <w:rFonts w:ascii="poppins" w:hAnsi="poppins" w:eastAsia="poppins" w:cs="poppins"/>
+          <w:sz w:val="22"/>
+          <w:szCs w:val="22"/>
+        </w:rPr>
+      </w:r>
+    </w:p>
+    <w:p>
+      <w:pPr>
+        <w:ind w:left="283"/>
+        <w:pBdr>
+          <w:top w:val="nil" w:sz="0" w:space="0" w:color="000000" tmln="20, 20, 20, 0, 0"/>
+          <w:left w:val="nil" w:sz="0" w:space="0" w:color="000000" tmln="20, 20, 20, 0, 0"/>
+          <w:bottom w:val="nil" w:sz="0" w:space="0" w:color="000000" tmln="20, 20, 20, 0, 0"/>
+          <w:right w:val="nil" w:sz="0" w:space="0" w:color="000000" tmln="20, 20, 20, 0, 0"/>
+          <w:between w:val="nil" w:sz="0" w:space="0" w:color="000000" tmln="20, 20, 20, 0, 0"/>
+        </w:pBdr>
+        <w:shd w:val="none"/>
+        <w:rPr>
+          <w:rFonts w:ascii="poppins" w:hAnsi="poppins" w:eastAsia="poppins" w:cs="poppins"/>
+          <w:sz w:val="22"/>
+          <w:szCs w:val="22"/>
+        </w:rPr>
+      </w:pPr>
+      <w:r>
+        <w:rPr>
+          <w:rFonts w:ascii="poppins" w:hAnsi="poppins" w:eastAsia="poppins" w:cs="poppins"/>
+          <w:sz w:val="22"/>
+          <w:szCs w:val="22"/>
+        </w:rPr>
+      </w:r>
+    </w:p>
+    <w:p>
+      <w:pPr>
+        <w:ind w:left="283"/>
+        <w:pBdr>
+          <w:top w:val="nil" w:sz="0" w:space="0" w:color="000000" tmln="20, 20, 20, 0, 0"/>
+          <w:left w:val="nil" w:sz="0" w:space="0" w:color="000000" tmln="20, 20, 20, 0, 0"/>
+          <w:bottom w:val="nil" w:sz="0" w:space="0" w:color="000000" tmln="20, 20, 20, 0, 0"/>
+          <w:right w:val="nil" w:sz="0" w:space="0" w:color="000000" tmln="20, 20, 20, 0, 0"/>
+          <w:between w:val="nil" w:sz="0" w:space="0" w:color="000000" tmln="20, 20, 20, 0, 0"/>
+        </w:pBdr>
+        <w:shd w:val="none"/>
+        <w:rPr>
+          <w:rFonts w:ascii="poppins" w:hAnsi="poppins" w:eastAsia="poppins" w:cs="poppins"/>
+          <w:sz w:val="22"/>
+          <w:szCs w:val="22"/>
+        </w:rPr>
+      </w:pPr>
+      <w:r>
+        <w:rPr>
+          <w:rFonts w:ascii="poppins" w:hAnsi="poppins" w:eastAsia="poppins" w:cs="poppins"/>
+          <w:sz w:val="22"/>
+          <w:szCs w:val="22"/>
+        </w:rPr>
+      </w:r>
+    </w:p>
+    <w:p>
+      <w:pPr>
+        <w:ind w:left="283"/>
+        <w:pBdr>
+          <w:top w:val="nil" w:sz="0" w:space="0" w:color="000000" tmln="20, 20, 20, 0, 0"/>
+          <w:left w:val="nil" w:sz="0" w:space="0" w:color="000000" tmln="20, 20, 20, 0, 0"/>
+          <w:bottom w:val="nil" w:sz="0" w:space="0" w:color="000000" tmln="20, 20, 20, 0, 0"/>
+          <w:right w:val="nil" w:sz="0" w:space="0" w:color="000000" tmln="20, 20, 20, 0, 0"/>
+          <w:between w:val="nil" w:sz="0" w:space="0" w:color="000000" tmln="20, 20, 20, 0, 0"/>
+        </w:pBdr>
+        <w:shd w:val="none"/>
+        <w:rPr>
+          <w:rFonts w:ascii="poppins" w:hAnsi="poppins" w:eastAsia="poppins" w:cs="poppins"/>
+          <w:sz w:val="22"/>
+          <w:szCs w:val="22"/>
+        </w:rPr>
+      </w:pPr>
+      <w:r>
+        <w:rPr>
+          <w:rFonts w:ascii="poppins" w:hAnsi="poppins" w:eastAsia="poppins" w:cs="poppins"/>
+          <w:sz w:val="22"/>
+          <w:szCs w:val="22"/>
+        </w:rPr>
+      </w:r>
+    </w:p>
+    <w:p>
+      <w:pPr>
+        <w:ind w:left="283"/>
+        <w:pBdr>
+          <w:top w:val="nil" w:sz="0" w:space="0" w:color="000000" tmln="20, 20, 20, 0, 0"/>
+          <w:left w:val="nil" w:sz="0" w:space="0" w:color="000000" tmln="20, 20, 20, 0, 0"/>
+          <w:bottom w:val="nil" w:sz="0" w:space="0" w:color="000000" tmln="20, 20, 20, 0, 0"/>
+          <w:right w:val="nil" w:sz="0" w:space="0" w:color="000000" tmln="20, 20, 20, 0, 0"/>
+          <w:between w:val="nil" w:sz="0" w:space="0" w:color="000000" tmln="20, 20, 20, 0, 0"/>
+        </w:pBdr>
+        <w:shd w:val="none"/>
+        <w:rPr>
+          <w:rFonts w:ascii="poppins" w:hAnsi="poppins" w:eastAsia="poppins" w:cs="poppins"/>
+          <w:sz w:val="22"/>
+          <w:szCs w:val="22"/>
+        </w:rPr>
+      </w:pPr>
+      <w:r>
+        <w:rPr>
+          <w:rFonts w:ascii="poppins" w:hAnsi="poppins" w:eastAsia="poppins" w:cs="poppins"/>
+          <w:sz w:val="22"/>
+          <w:szCs w:val="22"/>
+        </w:rPr>
+      </w:r>
+    </w:p>
+    <w:p>
+      <w:pPr>
+        <w:ind w:left="283"/>
+        <w:pBdr>
+          <w:top w:val="nil" w:sz="0" w:space="0" w:color="000000" tmln="20, 20, 20, 0, 0"/>
+          <w:left w:val="nil" w:sz="0" w:space="0" w:color="000000" tmln="20, 20, 20, 0, 0"/>
+          <w:bottom w:val="nil" w:sz="0" w:space="0" w:color="000000" tmln="20, 20, 20, 0, 0"/>
+          <w:right w:val="nil" w:sz="0" w:space="0" w:color="000000" tmln="20, 20, 20, 0, 0"/>
+          <w:between w:val="nil" w:sz="0" w:space="0" w:color="000000" tmln="20, 20, 20, 0, 0"/>
+        </w:pBdr>
+        <w:shd w:val="none"/>
+        <w:rPr>
+          <w:rFonts w:ascii="poppins" w:hAnsi="poppins" w:eastAsia="poppins" w:cs="poppins"/>
+          <w:sz w:val="22"/>
+          <w:szCs w:val="22"/>
+        </w:rPr>
+      </w:pPr>
+      <w:r>
+        <w:rPr>
+          <w:rFonts w:ascii="poppins" w:hAnsi="poppins" w:eastAsia="poppins" w:cs="poppins"/>
+          <w:sz w:val="22"/>
+          <w:szCs w:val="22"/>
+        </w:rPr>
+      </w:r>
+    </w:p>
+    <w:p>
+      <w:pPr>
+        <w:ind w:left="283"/>
+        <w:pBdr>
+          <w:top w:val="nil" w:sz="0" w:space="0" w:color="000000" tmln="20, 20, 20, 0, 0"/>
+          <w:left w:val="nil" w:sz="0" w:space="0" w:color="000000" tmln="20, 20, 20, 0, 0"/>
+          <w:bottom w:val="nil" w:sz="0" w:space="0" w:color="000000" tmln="20, 20, 20, 0, 0"/>
+          <w:right w:val="nil" w:sz="0" w:space="0" w:color="000000" tmln="20, 20, 20, 0, 0"/>
+          <w:between w:val="nil" w:sz="0" w:space="0" w:color="000000" tmln="20, 20, 20, 0, 0"/>
+        </w:pBdr>
+        <w:shd w:val="none"/>
+        <w:rPr>
+          <w:rFonts w:ascii="poppins" w:hAnsi="poppins" w:eastAsia="poppins" w:cs="poppins"/>
+          <w:sz w:val="22"/>
+          <w:szCs w:val="22"/>
+        </w:rPr>
+      </w:pPr>
+      <w:r>
+        <w:rPr>
+          <w:rFonts w:ascii="poppins" w:hAnsi="poppins" w:eastAsia="poppins" w:cs="poppins"/>
+          <w:sz w:val="22"/>
+          <w:szCs w:val="22"/>
+        </w:rPr>
+      </w:r>
+    </w:p>
+    <w:p>
+      <w:pPr>
+        <w:ind w:left="283"/>
+        <w:pBdr>
+          <w:top w:val="nil" w:sz="0" w:space="0" w:color="000000" tmln="20, 20, 20, 0, 0"/>
+          <w:left w:val="nil" w:sz="0" w:space="0" w:color="000000" tmln="20, 20, 20, 0, 0"/>
+          <w:bottom w:val="nil" w:sz="0" w:space="0" w:color="000000" tmln="20, 20, 20, 0, 0"/>
+          <w:right w:val="nil" w:sz="0" w:space="0" w:color="000000" tmln="20, 20, 20, 0, 0"/>
+          <w:between w:val="nil" w:sz="0" w:space="0" w:color="000000" tmln="20, 20, 20, 0, 0"/>
+        </w:pBdr>
+        <w:shd w:val="none"/>
+        <w:rPr>
+          <w:rFonts w:ascii="poppins" w:hAnsi="poppins" w:eastAsia="poppins" w:cs="poppins"/>
+          <w:sz w:val="22"/>
+          <w:szCs w:val="22"/>
+        </w:rPr>
+      </w:pPr>
+      <w:r>
+        <w:rPr>
+          <w:rFonts w:ascii="poppins" w:hAnsi="poppins" w:eastAsia="poppins" w:cs="poppins"/>
+          <w:sz w:val="22"/>
+          <w:szCs w:val="22"/>
+        </w:rPr>
+      </w:r>
+    </w:p>
+    <w:p>
+      <w:pPr>
+        <w:ind w:left="283"/>
+        <w:pBdr>
+          <w:top w:val="nil" w:sz="0" w:space="0" w:color="000000" tmln="20, 20, 20, 0, 0"/>
+          <w:left w:val="nil" w:sz="0" w:space="0" w:color="000000" tmln="20, 20, 20, 0, 0"/>
+          <w:bottom w:val="nil" w:sz="0" w:space="0" w:color="000000" tmln="20, 20, 20, 0, 0"/>
+          <w:right w:val="nil" w:sz="0" w:space="0" w:color="000000" tmln="20, 20, 20, 0, 0"/>
+          <w:between w:val="nil" w:sz="0" w:space="0" w:color="000000" tmln="20, 20, 20, 0, 0"/>
+        </w:pBdr>
+        <w:shd w:val="none"/>
+        <w:rPr>
+          <w:rFonts w:ascii="poppins" w:hAnsi="poppins" w:eastAsia="poppins" w:cs="poppins"/>
+          <w:sz w:val="22"/>
+          <w:szCs w:val="22"/>
+        </w:rPr>
+      </w:pPr>
+      <w:r>
+        <w:rPr>
+          <w:rFonts w:ascii="poppins" w:hAnsi="poppins" w:eastAsia="poppins" w:cs="poppins"/>
+          <w:sz w:val="22"/>
+          <w:szCs w:val="22"/>
+        </w:rPr>
+      </w:r>
+    </w:p>
+    <w:p>
+      <w:pPr>
+        <w:ind w:left="283"/>
+        <w:pBdr>
+          <w:top w:val="nil" w:sz="0" w:space="0" w:color="000000" tmln="20, 20, 20, 0, 0"/>
+          <w:left w:val="nil" w:sz="0" w:space="0" w:color="000000" tmln="20, 20, 20, 0, 0"/>
+          <w:bottom w:val="nil" w:sz="0" w:space="0" w:color="000000" tmln="20, 20, 20, 0, 0"/>
+          <w:right w:val="nil" w:sz="0" w:space="0" w:color="000000" tmln="20, 20, 20, 0, 0"/>
+          <w:between w:val="nil" w:sz="0" w:space="0" w:color="000000" tmln="20, 20, 20, 0, 0"/>
+        </w:pBdr>
+        <w:shd w:val="none"/>
+        <w:rPr>
+          <w:rFonts w:ascii="poppins" w:hAnsi="poppins" w:eastAsia="poppins" w:cs="poppins"/>
+          <w:sz w:val="22"/>
+          <w:szCs w:val="22"/>
+        </w:rPr>
+      </w:pPr>
+      <w:r>
+        <w:rPr>
+          <w:rFonts w:ascii="poppins" w:hAnsi="poppins" w:eastAsia="poppins" w:cs="poppins"/>
+          <w:sz w:val="22"/>
+          <w:szCs w:val="22"/>
+        </w:rPr>
+      </w:r>
+    </w:p>
+    <w:p>
+      <w:pPr>
+        <w:ind w:left="283"/>
+        <w:pBdr>
+          <w:top w:val="nil" w:sz="0" w:space="0" w:color="000000" tmln="20, 20, 20, 0, 0"/>
+          <w:left w:val="nil" w:sz="0" w:space="0" w:color="000000" tmln="20, 20, 20, 0, 0"/>
+          <w:bottom w:val="nil" w:sz="0" w:space="0" w:color="000000" tmln="20, 20, 20, 0, 0"/>
+          <w:right w:val="nil" w:sz="0" w:space="0" w:color="000000" tmln="20, 20, 20, 0, 0"/>
+          <w:between w:val="nil" w:sz="0" w:space="0" w:color="000000" tmln="20, 20, 20, 0, 0"/>
+        </w:pBdr>
+        <w:shd w:val="none"/>
+        <w:rPr>
+          <w:rFonts w:ascii="poppins" w:hAnsi="poppins" w:eastAsia="poppins" w:cs="poppins"/>
+          <w:sz w:val="22"/>
+          <w:szCs w:val="22"/>
+        </w:rPr>
+      </w:pPr>
+      <w:r>
+        <w:rPr>
+          <w:rFonts w:ascii="poppins" w:hAnsi="poppins" w:eastAsia="poppins" w:cs="poppins"/>
+          <w:sz w:val="22"/>
+          <w:szCs w:val="22"/>
+        </w:rPr>
+      </w:r>
+    </w:p>
+    <w:p>
+      <w:pPr>
+        <w:ind w:left="283"/>
+        <w:pBdr>
+          <w:top w:val="nil" w:sz="0" w:space="0" w:color="000000" tmln="20, 20, 20, 0, 0"/>
+          <w:left w:val="nil" w:sz="0" w:space="0" w:color="000000" tmln="20, 20, 20, 0, 0"/>
+          <w:bottom w:val="nil" w:sz="0" w:space="0" w:color="000000" tmln="20, 20, 20, 0, 0"/>
+          <w:right w:val="nil" w:sz="0" w:space="0" w:color="000000" tmln="20, 20, 20, 0, 0"/>
+          <w:between w:val="nil" w:sz="0" w:space="0" w:color="000000" tmln="20, 20, 20, 0, 0"/>
+        </w:pBdr>
+        <w:shd w:val="none"/>
+        <w:rPr>
+          <w:rFonts w:ascii="poppins" w:hAnsi="poppins" w:eastAsia="poppins" w:cs="poppins"/>
+          <w:sz w:val="22"/>
+          <w:szCs w:val="22"/>
+        </w:rPr>
+      </w:pPr>
+      <w:r>
+        <w:rPr>
+          <w:rFonts w:ascii="poppins" w:hAnsi="poppins" w:eastAsia="poppins" w:cs="poppins"/>
+          <w:sz w:val="22"/>
+          <w:szCs w:val="22"/>
+        </w:rPr>
+      </w:r>
+    </w:p>
+    <w:p>
+      <w:pPr>
+        <w:ind w:left="283"/>
+        <w:pBdr>
+          <w:top w:val="nil" w:sz="0" w:space="0" w:color="000000" tmln="20, 20, 20, 0, 0"/>
+          <w:left w:val="nil" w:sz="0" w:space="0" w:color="000000" tmln="20, 20, 20, 0, 0"/>
+          <w:bottom w:val="nil" w:sz="0" w:space="0" w:color="000000" tmln="20, 20, 20, 0, 0"/>
+          <w:right w:val="nil" w:sz="0" w:space="0" w:color="000000" tmln="20, 20, 20, 0, 0"/>
+          <w:between w:val="nil" w:sz="0" w:space="0" w:color="000000" tmln="20, 20, 20, 0, 0"/>
+        </w:pBdr>
+        <w:shd w:val="none"/>
+        <w:rPr>
+          <w:rFonts w:ascii="poppins" w:hAnsi="poppins" w:eastAsia="poppins" w:cs="poppins"/>
+          <w:sz w:val="22"/>
+          <w:szCs w:val="22"/>
+        </w:rPr>
+      </w:pPr>
+      <w:r>
+        <w:rPr>
+          <w:rFonts w:ascii="poppins" w:hAnsi="poppins" w:eastAsia="poppins" w:cs="poppins"/>
+          <w:sz w:val="22"/>
+          <w:szCs w:val="22"/>
+        </w:rPr>
+      </w:r>
+    </w:p>
+    <w:p>
+      <w:pPr>
+        <w:ind w:left="283"/>
+        <w:pBdr>
+          <w:top w:val="nil" w:sz="0" w:space="0" w:color="000000" tmln="20, 20, 20, 0, 0"/>
+          <w:left w:val="nil" w:sz="0" w:space="0" w:color="000000" tmln="20, 20, 20, 0, 0"/>
+          <w:bottom w:val="nil" w:sz="0" w:space="0" w:color="000000" tmln="20, 20, 20, 0, 0"/>
+          <w:right w:val="nil" w:sz="0" w:space="0" w:color="000000" tmln="20, 20, 20, 0, 0"/>
+          <w:between w:val="nil" w:sz="0" w:space="0" w:color="000000" tmln="20, 20, 20, 0, 0"/>
+        </w:pBdr>
+        <w:shd w:val="none"/>
+        <w:rPr>
+          <w:rFonts w:ascii="poppins" w:hAnsi="poppins" w:eastAsia="poppins" w:cs="poppins"/>
+          <w:sz w:val="22"/>
+          <w:szCs w:val="22"/>
+        </w:rPr>
+      </w:pPr>
+      <w:r>
+        <w:rPr>
+          <w:rFonts w:ascii="poppins" w:hAnsi="poppins" w:eastAsia="poppins" w:cs="poppins"/>
+          <w:sz w:val="22"/>
+          <w:szCs w:val="22"/>
+        </w:rPr>
+      </w:r>
+    </w:p>
+    <w:p>
+      <w:pPr>
+        <w:ind w:left="283"/>
+        <w:pBdr>
+          <w:top w:val="nil" w:sz="0" w:space="0" w:color="000000" tmln="20, 20, 20, 0, 0"/>
+          <w:left w:val="nil" w:sz="0" w:space="0" w:color="000000" tmln="20, 20, 20, 0, 0"/>
+          <w:bottom w:val="nil" w:sz="0" w:space="0" w:color="000000" tmln="20, 20, 20, 0, 0"/>
+          <w:right w:val="nil" w:sz="0" w:space="0" w:color="000000" tmln="20, 20, 20, 0, 0"/>
+          <w:between w:val="nil" w:sz="0" w:space="0" w:color="000000" tmln="20, 20, 20, 0, 0"/>
+        </w:pBdr>
+        <w:shd w:val="none"/>
+        <w:rPr>
+          <w:rFonts w:ascii="poppins" w:hAnsi="poppins" w:eastAsia="poppins" w:cs="poppins"/>
+          <w:sz w:val="22"/>
+          <w:szCs w:val="22"/>
+        </w:rPr>
+      </w:pPr>
+      <w:r>
+        <w:rPr>
+          <w:rFonts w:ascii="poppins" w:hAnsi="poppins" w:eastAsia="poppins" w:cs="poppins"/>
+          <w:sz w:val="22"/>
+          <w:szCs w:val="22"/>
+        </w:rPr>
+      </w:r>
+    </w:p>
+    <w:p>
+      <w:pPr>
+        <w:ind w:left="283"/>
+        <w:pBdr>
+          <w:top w:val="nil" w:sz="0" w:space="0" w:color="000000" tmln="20, 20, 20, 0, 0"/>
+          <w:left w:val="nil" w:sz="0" w:space="0" w:color="000000" tmln="20, 20, 20, 0, 0"/>
+          <w:bottom w:val="nil" w:sz="0" w:space="0" w:color="000000" tmln="20, 20, 20, 0, 0"/>
+          <w:right w:val="nil" w:sz="0" w:space="0" w:color="000000" tmln="20, 20, 20, 0, 0"/>
+          <w:between w:val="nil" w:sz="0" w:space="0" w:color="000000" tmln="20, 20, 20, 0, 0"/>
+        </w:pBdr>
+        <w:shd w:val="none"/>
+        <w:rPr>
+          <w:rFonts w:ascii="poppins" w:hAnsi="poppins" w:eastAsia="poppins" w:cs="poppins"/>
+          <w:sz w:val="22"/>
+          <w:szCs w:val="22"/>
+        </w:rPr>
+      </w:pPr>
+      <w:r>
+        <w:rPr>
+          <w:rFonts w:ascii="poppins" w:hAnsi="poppins" w:eastAsia="poppins" w:cs="poppins"/>
+          <w:sz w:val="22"/>
+          <w:szCs w:val="22"/>
+        </w:rPr>
+      </w:r>
+    </w:p>
+    <w:p>
+      <w:pPr>
+        <w:ind w:left="283"/>
+        <w:pBdr>
+          <w:top w:val="nil" w:sz="0" w:space="0" w:color="000000" tmln="20, 20, 20, 0, 0"/>
+          <w:left w:val="nil" w:sz="0" w:space="0" w:color="000000" tmln="20, 20, 20, 0, 0"/>
+          <w:bottom w:val="nil" w:sz="0" w:space="0" w:color="000000" tmln="20, 20, 20, 0, 0"/>
+          <w:right w:val="nil" w:sz="0" w:space="0" w:color="000000" tmln="20, 20, 20, 0, 0"/>
+          <w:between w:val="nil" w:sz="0" w:space="0" w:color="000000" tmln="20, 20, 20, 0, 0"/>
+        </w:pBdr>
+        <w:shd w:val="none"/>
+        <w:rPr>
+          <w:rFonts w:ascii="poppins" w:hAnsi="poppins" w:eastAsia="poppins" w:cs="poppins"/>
+          <w:sz w:val="22"/>
+          <w:szCs w:val="22"/>
+        </w:rPr>
+      </w:pPr>
+      <w:r>
+        <w:rPr>
+          <w:rFonts w:ascii="poppins" w:hAnsi="poppins" w:eastAsia="poppins" w:cs="poppins"/>
+          <w:sz w:val="22"/>
+          <w:szCs w:val="22"/>
+        </w:rPr>
       </w:r>
     </w:p>
     <w:p>
@@ -1660,266 +2824,6 @@
           <w:szCs w:val="48"/>
           <w:lang w:eastAsia="en-us"/>
         </w:rPr>
-      </w:r>
-    </w:p>
-    <w:p>
-      <w:pPr>
-        <w:spacing w:line="259" w:lineRule="auto"/>
-        <w:jc w:val="center"/>
-        <w:widowControl/>
-        <w:tabs defTabSz="720"/>
-        <w:rPr>
-          <w:rFonts w:ascii="poppins" w:hAnsi="poppins" w:eastAsia="poppins" w:cs="poppins"/>
-          <w:b/>
-          <w:bCs/>
-          <w:sz w:val="48"/>
-          <w:szCs w:val="48"/>
-          <w:lang w:eastAsia="en-us"/>
-        </w:rPr>
-      </w:pPr>
-      <w:r>
-        <w:rPr>
-          <w:rFonts w:ascii="poppins" w:hAnsi="poppins" w:eastAsia="poppins" w:cs="poppins"/>
-          <w:b/>
-          <w:bCs/>
-          <w:sz w:val="48"/>
-          <w:szCs w:val="48"/>
-          <w:lang w:eastAsia="en-us"/>
-        </w:rPr>
-      </w:r>
-    </w:p>
-    <w:p>
-      <w:pPr>
-        <w:spacing w:line="259" w:lineRule="auto"/>
-        <w:jc w:val="center"/>
-        <w:widowControl/>
-        <w:tabs defTabSz="720"/>
-        <w:rPr>
-          <w:rFonts w:ascii="poppins" w:hAnsi="poppins" w:eastAsia="poppins" w:cs="poppins"/>
-          <w:b/>
-          <w:bCs/>
-          <w:sz w:val="48"/>
-          <w:szCs w:val="48"/>
-          <w:lang w:eastAsia="en-us"/>
-        </w:rPr>
-      </w:pPr>
-      <w:r>
-        <w:rPr>
-          <w:rFonts w:ascii="poppins" w:hAnsi="poppins" w:eastAsia="poppins" w:cs="poppins"/>
-          <w:b/>
-          <w:bCs/>
-          <w:sz w:val="48"/>
-          <w:szCs w:val="48"/>
-          <w:lang w:eastAsia="en-us"/>
-        </w:rPr>
-      </w:r>
-    </w:p>
-    <w:p>
-      <w:pPr>
-        <w:spacing w:line="259" w:lineRule="auto"/>
-        <w:jc w:val="center"/>
-        <w:widowControl/>
-        <w:tabs defTabSz="720"/>
-        <w:rPr>
-          <w:rFonts w:ascii="poppins" w:hAnsi="poppins" w:eastAsia="poppins" w:cs="poppins"/>
-          <w:b/>
-          <w:bCs/>
-          <w:sz w:val="48"/>
-          <w:szCs w:val="48"/>
-          <w:lang w:eastAsia="en-us"/>
-        </w:rPr>
-      </w:pPr>
-      <w:r>
-        <w:rPr>
-          <w:rFonts w:ascii="poppins" w:hAnsi="poppins" w:eastAsia="poppins" w:cs="poppins"/>
-          <w:b/>
-          <w:bCs/>
-          <w:sz w:val="48"/>
-          <w:szCs w:val="48"/>
-          <w:lang w:eastAsia="en-us"/>
-        </w:rPr>
-      </w:r>
-    </w:p>
-    <w:p>
-      <w:pPr>
-        <w:spacing w:line="259" w:lineRule="auto"/>
-        <w:jc w:val="center"/>
-        <w:widowControl/>
-        <w:tabs defTabSz="720"/>
-        <w:rPr>
-          <w:rFonts w:ascii="poppins" w:hAnsi="poppins" w:eastAsia="poppins" w:cs="poppins"/>
-          <w:b/>
-          <w:bCs/>
-          <w:sz w:val="48"/>
-          <w:szCs w:val="48"/>
-          <w:lang w:eastAsia="en-us"/>
-        </w:rPr>
-      </w:pPr>
-      <w:r>
-        <w:rPr>
-          <w:rFonts w:ascii="poppins" w:hAnsi="poppins" w:eastAsia="poppins" w:cs="poppins"/>
-          <w:b/>
-          <w:bCs/>
-          <w:sz w:val="48"/>
-          <w:szCs w:val="48"/>
-          <w:lang w:eastAsia="en-us"/>
-        </w:rPr>
-      </w:r>
-    </w:p>
-    <w:p>
-      <w:pPr>
-        <w:spacing w:line="259" w:lineRule="auto"/>
-        <w:jc w:val="center"/>
-        <w:widowControl/>
-        <w:tabs defTabSz="720"/>
-        <w:rPr>
-          <w:rFonts w:ascii="poppins" w:hAnsi="poppins" w:eastAsia="poppins" w:cs="poppins"/>
-          <w:b/>
-          <w:bCs/>
-          <w:sz w:val="48"/>
-          <w:szCs w:val="48"/>
-          <w:lang w:eastAsia="en-us"/>
-        </w:rPr>
-      </w:pPr>
-      <w:r>
-        <w:rPr>
-          <w:rFonts w:ascii="poppins" w:hAnsi="poppins" w:eastAsia="poppins" w:cs="poppins"/>
-          <w:b/>
-          <w:bCs/>
-          <w:sz w:val="48"/>
-          <w:szCs w:val="48"/>
-          <w:lang w:eastAsia="en-us"/>
-        </w:rPr>
-      </w:r>
-    </w:p>
-    <w:p>
-      <w:pPr>
-        <w:spacing w:line="259" w:lineRule="auto"/>
-        <w:jc w:val="center"/>
-        <w:widowControl/>
-        <w:tabs defTabSz="720"/>
-        <w:rPr>
-          <w:rFonts w:ascii="poppins" w:hAnsi="poppins" w:eastAsia="poppins" w:cs="poppins"/>
-          <w:b/>
-          <w:bCs/>
-          <w:sz w:val="48"/>
-          <w:szCs w:val="48"/>
-          <w:lang w:eastAsia="en-us"/>
-        </w:rPr>
-      </w:pPr>
-      <w:r>
-        <w:rPr>
-          <w:rFonts w:ascii="poppins" w:hAnsi="poppins" w:eastAsia="poppins" w:cs="poppins"/>
-          <w:b/>
-          <w:bCs/>
-          <w:sz w:val="48"/>
-          <w:szCs w:val="48"/>
-          <w:lang w:eastAsia="en-us"/>
-        </w:rPr>
-      </w:r>
-    </w:p>
-    <w:p>
-      <w:pPr>
-        <w:spacing w:line="259" w:lineRule="auto"/>
-        <w:jc w:val="center"/>
-        <w:widowControl/>
-        <w:tabs defTabSz="720"/>
-        <w:rPr>
-          <w:rFonts w:ascii="poppins" w:hAnsi="poppins" w:eastAsia="poppins" w:cs="poppins"/>
-          <w:b/>
-          <w:bCs/>
-          <w:sz w:val="48"/>
-          <w:szCs w:val="48"/>
-          <w:lang w:eastAsia="en-us"/>
-        </w:rPr>
-      </w:pPr>
-      <w:r>
-        <w:rPr>
-          <w:rFonts w:ascii="poppins" w:hAnsi="poppins" w:eastAsia="poppins" w:cs="poppins"/>
-          <w:b/>
-          <w:bCs/>
-          <w:sz w:val="48"/>
-          <w:szCs w:val="48"/>
-          <w:lang w:eastAsia="en-us"/>
-        </w:rPr>
-      </w:r>
-    </w:p>
-    <w:p>
-      <w:pPr>
-        <w:spacing w:line="259" w:lineRule="auto"/>
-        <w:jc w:val="center"/>
-        <w:widowControl/>
-        <w:tabs defTabSz="720"/>
-        <w:rPr>
-          <w:rFonts w:ascii="poppins" w:hAnsi="poppins" w:eastAsia="poppins" w:cs="poppins"/>
-          <w:b/>
-          <w:bCs/>
-          <w:sz w:val="48"/>
-          <w:szCs w:val="48"/>
-          <w:lang w:eastAsia="en-us"/>
-        </w:rPr>
-      </w:pPr>
-      <w:r>
-        <w:rPr>
-          <w:rFonts w:ascii="poppins" w:hAnsi="poppins" w:eastAsia="poppins" w:cs="poppins"/>
-          <w:b/>
-          <w:bCs/>
-          <w:sz w:val="48"/>
-          <w:szCs w:val="48"/>
-          <w:lang w:eastAsia="en-us"/>
-        </w:rPr>
-      </w:r>
-    </w:p>
-    <w:p>
-      <w:pPr>
-        <w:spacing w:line="259" w:lineRule="auto"/>
-        <w:jc w:val="center"/>
-        <w:widowControl/>
-        <w:tabs defTabSz="720"/>
-        <w:rPr>
-          <w:rFonts w:ascii="poppins" w:hAnsi="poppins" w:eastAsia="poppins" w:cs="poppins"/>
-          <w:b/>
-          <w:bCs/>
-          <w:sz w:val="48"/>
-          <w:szCs w:val="48"/>
-          <w:lang w:eastAsia="en-us"/>
-        </w:rPr>
-      </w:pPr>
-      <w:r>
-        <w:rPr>
-          <w:rFonts w:ascii="poppins" w:hAnsi="poppins" w:eastAsia="poppins" w:cs="poppins"/>
-          <w:b/>
-          <w:bCs/>
-          <w:sz w:val="48"/>
-          <w:szCs w:val="48"/>
-          <w:lang w:eastAsia="en-us"/>
-        </w:rPr>
-      </w:r>
-    </w:p>
-    <w:p>
-      <w:pPr>
-        <w:spacing w:line="259" w:lineRule="auto"/>
-        <w:jc w:val="center"/>
-        <w:widowControl/>
-        <w:tabs defTabSz="720"/>
-        <w:rPr>
-          <w:rFonts w:ascii="poppins" w:hAnsi="poppins" w:eastAsia="poppins" w:cs="poppins"/>
-          <w:b/>
-          <w:bCs/>
-          <w:sz w:val="48"/>
-          <w:szCs w:val="48"/>
-          <w:lang w:eastAsia="en-us"/>
-        </w:rPr>
-      </w:pPr>
-      <w:r>
-        <w:rPr>
-          <w:rFonts w:ascii="poppins" w:hAnsi="poppins" w:eastAsia="poppins" w:cs="poppins"/>
-          <w:b/>
-          <w:bCs/>
-          <w:sz w:val="48"/>
-          <w:szCs w:val="48"/>
-          <w:lang w:eastAsia="en-us"/>
-        </w:rPr>
         <w:t>Justificativa</w:t>
       </w:r>
     </w:p>
@@ -1987,6 +2891,118 @@
         <w:shd w:val="none"/>
         <w:rPr>
           <w:rFonts w:ascii="poppins" w:hAnsi="poppins" w:eastAsia="poppins" w:cs="poppins"/>
+          <w:b/>
+          <w:sz w:val="22"/>
+          <w:szCs w:val="22"/>
+        </w:rPr>
+      </w:pPr>
+      <w:r>
+        <w:rPr>
+          <w:rFonts w:ascii="poppins" w:hAnsi="poppins" w:eastAsia="poppins" w:cs="poppins"/>
+          <w:b/>
+          <w:sz w:val="22"/>
+          <w:szCs w:val="22"/>
+        </w:rPr>
+        <w:t>ODS 3 - Saúde e Bem-Estar.</w:t>
+      </w:r>
+    </w:p>
+    <w:p>
+      <w:pPr>
+        <w:ind w:left="283"/>
+        <w:pBdr>
+          <w:top w:val="nil" w:sz="0" w:space="0" w:color="000000" tmln="20, 20, 20, 0, 0"/>
+          <w:left w:val="nil" w:sz="0" w:space="0" w:color="000000" tmln="20, 20, 20, 0, 0"/>
+          <w:bottom w:val="nil" w:sz="0" w:space="0" w:color="000000" tmln="20, 20, 20, 0, 0"/>
+          <w:right w:val="nil" w:sz="0" w:space="0" w:color="000000" tmln="20, 20, 20, 0, 0"/>
+          <w:between w:val="nil" w:sz="0" w:space="0" w:color="000000" tmln="20, 20, 20, 0, 0"/>
+        </w:pBdr>
+        <w:shd w:val="none"/>
+        <w:rPr>
+          <w:rFonts w:ascii="poppins" w:hAnsi="poppins" w:eastAsia="poppins" w:cs="poppins"/>
+          <w:b/>
+          <w:sz w:val="22"/>
+          <w:szCs w:val="22"/>
+        </w:rPr>
+      </w:pPr>
+      <w:r>
+        <w:rPr>
+          <w:rFonts w:ascii="poppins" w:hAnsi="poppins" w:eastAsia="poppins" w:cs="poppins"/>
+          <w:b/>
+          <w:sz w:val="22"/>
+          <w:szCs w:val="22"/>
+        </w:rPr>
+        <w:t>ODS 4 - Educação de Qualidade</w:t>
+      </w:r>
+    </w:p>
+    <w:p>
+      <w:pPr>
+        <w:ind w:left="283"/>
+        <w:pBdr>
+          <w:top w:val="nil" w:sz="0" w:space="0" w:color="000000" tmln="20, 20, 20, 0, 0"/>
+          <w:left w:val="nil" w:sz="0" w:space="0" w:color="000000" tmln="20, 20, 20, 0, 0"/>
+          <w:bottom w:val="nil" w:sz="0" w:space="0" w:color="000000" tmln="20, 20, 20, 0, 0"/>
+          <w:right w:val="nil" w:sz="0" w:space="0" w:color="000000" tmln="20, 20, 20, 0, 0"/>
+          <w:between w:val="nil" w:sz="0" w:space="0" w:color="000000" tmln="20, 20, 20, 0, 0"/>
+        </w:pBdr>
+        <w:shd w:val="none"/>
+        <w:rPr>
+          <w:rFonts w:ascii="poppins" w:hAnsi="poppins" w:eastAsia="poppins" w:cs="poppins"/>
+          <w:b/>
+          <w:sz w:val="22"/>
+          <w:szCs w:val="22"/>
+        </w:rPr>
+      </w:pPr>
+      <w:r>
+        <w:rPr>
+          <w:rFonts w:ascii="poppins" w:hAnsi="poppins" w:eastAsia="poppins" w:cs="poppins"/>
+          <w:b/>
+          <w:sz w:val="22"/>
+          <w:szCs w:val="22"/>
+        </w:rPr>
+        <w:t>ODS 11 - Cidades e Comunidades Sustentáveis.</w:t>
+      </w:r>
+    </w:p>
+    <w:p>
+      <w:pPr>
+        <w:ind w:left="283"/>
+        <w:pBdr>
+          <w:top w:val="nil" w:sz="0" w:space="0" w:color="000000" tmln="20, 20, 20, 0, 0"/>
+          <w:left w:val="nil" w:sz="0" w:space="0" w:color="000000" tmln="20, 20, 20, 0, 0"/>
+          <w:bottom w:val="nil" w:sz="0" w:space="0" w:color="000000" tmln="20, 20, 20, 0, 0"/>
+          <w:right w:val="nil" w:sz="0" w:space="0" w:color="000000" tmln="20, 20, 20, 0, 0"/>
+          <w:between w:val="nil" w:sz="0" w:space="0" w:color="000000" tmln="20, 20, 20, 0, 0"/>
+        </w:pBdr>
+        <w:shd w:val="none"/>
+        <w:rPr>
+          <w:rFonts w:ascii="poppins" w:hAnsi="poppins" w:eastAsia="poppins" w:cs="poppins"/>
+          <w:b/>
+          <w:sz w:val="22"/>
+          <w:szCs w:val="22"/>
+        </w:rPr>
+      </w:pPr>
+      <w:r>
+        <w:rPr>
+          <w:rFonts w:ascii="poppins" w:hAnsi="poppins" w:eastAsia="poppins" w:cs="poppins"/>
+          <w:b/>
+          <w:sz w:val="22"/>
+          <w:szCs w:val="22"/>
+        </w:rPr>
+        <w:t>ODS 12 - Consumo e Produção Sustentáveis.</w:t>
+      </w:r>
+    </w:p>
+    <w:p>
+      <w:pPr>
+        <w:ind w:left="283"/>
+        <w:pBdr>
+          <w:top w:val="nil" w:sz="0" w:space="0" w:color="000000" tmln="20, 20, 20, 0, 0"/>
+          <w:left w:val="nil" w:sz="0" w:space="0" w:color="000000" tmln="20, 20, 20, 0, 0"/>
+          <w:bottom w:val="nil" w:sz="0" w:space="0" w:color="000000" tmln="20, 20, 20, 0, 0"/>
+          <w:right w:val="nil" w:sz="0" w:space="0" w:color="000000" tmln="20, 20, 20, 0, 0"/>
+          <w:between w:val="nil" w:sz="0" w:space="0" w:color="000000" tmln="20, 20, 20, 0, 0"/>
+        </w:pBdr>
+        <w:shd w:val="none"/>
+        <w:rPr>
+          <w:rFonts w:ascii="poppins" w:hAnsi="poppins" w:eastAsia="poppins" w:cs="poppins"/>
           <w:sz w:val="22"/>
           <w:szCs w:val="22"/>
         </w:rPr>
@@ -2034,91 +3050,6 @@
           <w:sz w:val="22"/>
           <w:szCs w:val="22"/>
         </w:rPr>
-        <w:t>ODS 12 - Consumo e Produção Sustentáveis.</w:t>
-      </w:r>
-    </w:p>
-    <w:p>
-      <w:pPr>
-        <w:ind w:left="283"/>
-        <w:pBdr>
-          <w:top w:val="nil" w:sz="0" w:space="0" w:color="000000" tmln="20, 20, 20, 0, 0"/>
-          <w:left w:val="nil" w:sz="0" w:space="0" w:color="000000" tmln="20, 20, 20, 0, 0"/>
-          <w:bottom w:val="nil" w:sz="0" w:space="0" w:color="000000" tmln="20, 20, 20, 0, 0"/>
-          <w:right w:val="nil" w:sz="0" w:space="0" w:color="000000" tmln="20, 20, 20, 0, 0"/>
-          <w:between w:val="nil" w:sz="0" w:space="0" w:color="000000" tmln="20, 20, 20, 0, 0"/>
-        </w:pBdr>
-        <w:shd w:val="none"/>
-        <w:rPr>
-          <w:rFonts w:ascii="poppins" w:hAnsi="poppins" w:eastAsia="poppins" w:cs="poppins"/>
-          <w:b/>
-          <w:sz w:val="22"/>
-          <w:szCs w:val="22"/>
-        </w:rPr>
-      </w:pPr>
-      <w:r>
-        <w:rPr>
-          <w:rFonts w:ascii="poppins" w:hAnsi="poppins" w:eastAsia="poppins" w:cs="poppins"/>
-          <w:b/>
-          <w:sz w:val="22"/>
-          <w:szCs w:val="22"/>
-        </w:rPr>
-        <w:t>ODS 3 - Saúde e Bem-Estar.</w:t>
-      </w:r>
-    </w:p>
-    <w:p>
-      <w:pPr>
-        <w:ind w:left="283"/>
-        <w:pBdr>
-          <w:top w:val="nil" w:sz="0" w:space="0" w:color="000000" tmln="20, 20, 20, 0, 0"/>
-          <w:left w:val="nil" w:sz="0" w:space="0" w:color="000000" tmln="20, 20, 20, 0, 0"/>
-          <w:bottom w:val="nil" w:sz="0" w:space="0" w:color="000000" tmln="20, 20, 20, 0, 0"/>
-          <w:right w:val="nil" w:sz="0" w:space="0" w:color="000000" tmln="20, 20, 20, 0, 0"/>
-          <w:between w:val="nil" w:sz="0" w:space="0" w:color="000000" tmln="20, 20, 20, 0, 0"/>
-        </w:pBdr>
-        <w:shd w:val="none"/>
-        <w:rPr>
-          <w:rFonts w:ascii="poppins" w:hAnsi="poppins" w:eastAsia="poppins" w:cs="poppins"/>
-          <w:b/>
-          <w:sz w:val="22"/>
-          <w:szCs w:val="22"/>
-        </w:rPr>
-      </w:pPr>
-      <w:r>
-        <w:rPr>
-          <w:rFonts w:ascii="poppins" w:hAnsi="poppins" w:eastAsia="poppins" w:cs="poppins"/>
-          <w:b/>
-          <w:sz w:val="22"/>
-          <w:szCs w:val="22"/>
-        </w:rPr>
-        <w:t>ODS 4 - Educação de Qualidade.</w:t>
-      </w:r>
-    </w:p>
-    <w:p>
-      <w:pPr>
-        <w:ind w:left="283"/>
-        <w:pBdr>
-          <w:top w:val="nil" w:sz="0" w:space="0" w:color="000000" tmln="20, 20, 20, 0, 0"/>
-          <w:left w:val="nil" w:sz="0" w:space="0" w:color="000000" tmln="20, 20, 20, 0, 0"/>
-          <w:bottom w:val="nil" w:sz="0" w:space="0" w:color="000000" tmln="20, 20, 20, 0, 0"/>
-          <w:right w:val="nil" w:sz="0" w:space="0" w:color="000000" tmln="20, 20, 20, 0, 0"/>
-          <w:between w:val="nil" w:sz="0" w:space="0" w:color="000000" tmln="20, 20, 20, 0, 0"/>
-        </w:pBdr>
-        <w:shd w:val="none"/>
-        <w:rPr>
-          <w:rFonts w:ascii="poppins" w:hAnsi="poppins" w:eastAsia="poppins" w:cs="poppins"/>
-          <w:b/>
-          <w:sz w:val="22"/>
-          <w:szCs w:val="22"/>
-        </w:rPr>
-      </w:pPr>
-      <w:r>
-        <w:rPr>
-          <w:rFonts w:ascii="poppins" w:hAnsi="poppins" w:eastAsia="poppins" w:cs="poppins"/>
-          <w:b/>
-          <w:sz w:val="22"/>
-          <w:szCs w:val="22"/>
-        </w:rPr>
-        <w:t>ODS 11 - Cidades e Comunidades Sustentáveis.</w:t>
       </w:r>
     </w:p>
     <w:p>
@@ -2717,32 +3648,6 @@
           <w:szCs w:val="22"/>
         </w:rPr>
         <w:t>Senso de propósito.</w:t>
-      </w:r>
-    </w:p>
-    <w:p>
-      <w:pPr>
-        <w:spacing w:line="259" w:lineRule="auto"/>
-        <w:jc w:val="center"/>
-        <w:widowControl/>
-        <w:tabs defTabSz="720"/>
-        <w:rPr>
-          <w:rFonts w:ascii="poppins" w:hAnsi="poppins" w:eastAsia="poppins" w:cs="poppins"/>
-          <w:b/>
-          <w:bCs/>
-          <w:sz w:val="48"/>
-          <w:szCs w:val="48"/>
-          <w:lang w:eastAsia="en-us"/>
-        </w:rPr>
-      </w:pPr>
-      <w:r>
-        <w:rPr>
-          <w:rFonts w:ascii="poppins" w:hAnsi="poppins" w:eastAsia="poppins" w:cs="poppins"/>
-          <w:b/>
-          <w:bCs/>
-          <w:sz w:val="48"/>
-          <w:szCs w:val="48"/>
-          <w:lang w:eastAsia="en-us"/>
-        </w:rPr>
       </w:r>
     </w:p>
     <w:p>
@@ -3964,6 +4869,22 @@
       </w:rPr>
     </w:lvl>
   </w:abstractNum>
+  <w:abstractNum w:abstractNumId="10">
+    <w:multiLevelType w:val="singleLevel"/>
+    <w:name w:val="Bullet 10"/>
+    <w:lvl w:ilvl="0">
+      <w:numFmt w:val="bullet"/>
+      <w:suff w:val="tab"/>
+      <w:lvlText w:val=""/>
+      <w:lvlJc w:val="left"/>
+      <w:pPr>
+        <w:ind w:left="0" w:hanging="0"/>
+      </w:pPr>
+      <w:rPr>
+        <w:rFonts w:ascii="Wingdings" w:hAnsi="Wingdings" w:eastAsia="Wingdings" w:cs="Wingdings"/>
+      </w:rPr>
+    </w:lvl>
+  </w:abstractNum>
   <w:num w:numId="1">
     <w:abstractNumId w:val="1"/>
   </w:num>
@@ -3992,6 +4913,9 @@
     <w:abstractNumId w:val="9"/>
   </w:num>
   <w:num w:numId="10">
+    <w:abstractNumId w:val="10"/>
+  </w:num>
+  <w:num w:numId="11">
     <w:abstractNumId w:val="0"/>
   </w:num>
 </w:numbering>

</xml_diff>

<commit_message>
Versão final com slides
</commit_message>
<xml_diff>
--- a/Documentação/Documentação.docx
+++ b/Documentação/Documentação.docx
@@ -190,7 +190,7 @@
                       <a:picLocks noChangeAspect="1"/>
                       <a:extLst>
                         <a:ext uri="smNativeData">
-                          <sm:smNativeData xmlns:sm="smNativeData" val="SMDATA_16_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"/>
+                          <sm:smNativeData xmlns:sm="smNativeData" val="SMDATA_16_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"/>
                         </a:ext>
                       </a:extLst>
                     </pic:cNvPicPr>
@@ -1155,7 +1155,7 @@
           <w:sz w:val="24"/>
           <w:szCs w:val="24"/>
         </w:rPr>
-        <w:t xml:space="preserve"> Fornecer informações sobre os cuidados de saúde necessários para gatos resgatados promove o bem-estar dos animais, alinhando-se com a meta de saúde e bem-estar do ODS 3.</w:t>
+        <w:t xml:space="preserve"> Fornecer informações sobre os cuidados de saúde necessários para gatos resgatados promove o bem-estar dos animais, alinhando-se com a meta de saúde e bem-estar do ODS 3. Tanto para os felinos quanto para o tutor.</w:t>
       </w:r>
     </w:p>
     <w:p>
@@ -1224,7 +1224,7 @@
           <w:sz w:val="24"/>
           <w:szCs w:val="24"/>
         </w:rPr>
-        <w:t xml:space="preserve"> O site pode servir como uma ferramenta educacional valiosa, informando as pessoas sobre a importância da adoção responsável, treinamento de animais e criação de ambientes seguros e saudáveis para gatos.</w:t>
+        <w:t xml:space="preserve"> O site serve como uma ferramenta educacional, trazendo informações sobre a adoção responsável, ressaltando a sua importância e servindo como ferramenta para que o usuario entre em contato para saber mais.</w:t>
       </w:r>
     </w:p>
     <w:p>
@@ -1361,7 +1361,7 @@
           <w:sz w:val="24"/>
           <w:szCs w:val="24"/>
         </w:rPr>
-        <w:t xml:space="preserve"> Um site informativo pode educar as pessoas sobre o cuidado adequado dos gatos de rua resgatados, incentivando práticas de consumo e produção sustentáveis em relação aos recursos associados a esses animais.</w:t>
+        <w:t xml:space="preserve"> O site é informativo, entrando em contato por meios dos formulários o usuário terá acesso a diversas informações, incluindo práticas de consumo e produção sustentáveis em relação aos recursos associados a esses animais.</w:t>
       </w:r>
     </w:p>
     <w:p>
@@ -3725,6 +3725,7 @@
           <w:lang w:eastAsia="en-us"/>
         </w:rPr>
       </w:pPr>
+      <w:r/>
       <w:r>
         <w:rPr>
           <w:noProof/>
@@ -3746,7 +3747,7 @@
                       <a:picLocks noChangeAspect="1"/>
                       <a:extLst>
                         <a:ext uri="smNativeData">
-                          <sm:smNativeData xmlns:sm="smNativeData" val="SMDATA_16_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"/>
+                          <sm:smNativeData xmlns:sm="smNativeData" val="SMDATA_16_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"/>
                         </a:ext>
                       </a:extLst>
                     </pic:cNvPicPr>
@@ -3776,6 +3777,7 @@
           </wp:inline>
         </w:drawing>
       </w:r>
+      <w:r/>
       <w:r>
         <w:rPr>
           <w:rFonts w:ascii="poppins" w:hAnsi="poppins" w:eastAsia="poppins" w:cs="poppins"/>

</xml_diff>